<commit_message>
add: bai thuc hanh 4 - tuan 11
</commit_message>
<xml_diff>
--- a/Report/B4/IT4490-710808-20183535-PhamTrungHieu-Tuan11.docx
+++ b/Report/B4/IT4490-710808-20183535-PhamTrungHieu-Tuan11.docx
@@ -73,13 +73,19 @@
             <w:pStyle w:val="TOCHeading"/>
             <w:rPr>
               <w:rFonts w:ascii="Times New Roman" w:hAnsi="Times New Roman" w:cs="Times New Roman"/>
-              <w:sz w:val="48"/>
+              <w:b/>
+              <w:color w:val="000000" w:themeColor="text1"/>
+              <w:sz w:val="36"/>
+              <w:szCs w:val="36"/>
             </w:rPr>
           </w:pPr>
           <w:r>
             <w:rPr>
               <w:rFonts w:ascii="Times New Roman" w:hAnsi="Times New Roman" w:cs="Times New Roman"/>
-              <w:sz w:val="48"/>
+              <w:b/>
+              <w:color w:val="000000" w:themeColor="text1"/>
+              <w:sz w:val="36"/>
+              <w:szCs w:val="36"/>
             </w:rPr>
             <w:t>Mục lục</w:t>
           </w:r>
@@ -91,14 +97,13 @@
               <w:tab w:val="left" w:pos="560"/>
               <w:tab w:val="right" w:leader="dot" w:pos="9749"/>
             </w:tabs>
+            <w:spacing w:line="360" w:lineRule="auto"/>
             <w:rPr>
               <w:rFonts w:ascii="Times New Roman" w:eastAsiaTheme="minorEastAsia" w:hAnsi="Times New Roman" w:cs="Times New Roman"/>
               <w:b w:val="0"/>
               <w:bCs w:val="0"/>
               <w:caps w:val="0"/>
               <w:noProof/>
-              <w:sz w:val="22"/>
-              <w:szCs w:val="22"/>
             </w:rPr>
           </w:pPr>
           <w:r>
@@ -122,7 +127,7 @@
             </w:rPr>
             <w:fldChar w:fldCharType="separate"/>
           </w:r>
-          <w:hyperlink w:anchor="_Toc88169724" w:history="1">
+          <w:hyperlink w:anchor="_Toc90150556" w:history="1">
             <w:r>
               <w:rPr>
                 <w:rStyle w:val="Hyperlink"/>
@@ -138,8 +143,6 @@
                 <w:bCs w:val="0"/>
                 <w:caps w:val="0"/>
                 <w:noProof/>
-                <w:sz w:val="22"/>
-                <w:szCs w:val="22"/>
               </w:rPr>
               <w:tab/>
             </w:r>
@@ -173,7 +176,7 @@
                 <w:noProof/>
                 <w:webHidden/>
               </w:rPr>
-              <w:instrText xml:space="preserve"> PAGEREF _Toc88169724 \h </w:instrText>
+              <w:instrText xml:space="preserve"> PAGEREF _Toc90150556 \h </w:instrText>
             </w:r>
             <w:r>
               <w:rPr>
@@ -215,17 +218,16 @@
               <w:tab w:val="left" w:pos="560"/>
               <w:tab w:val="right" w:leader="dot" w:pos="9749"/>
             </w:tabs>
+            <w:spacing w:line="360" w:lineRule="auto"/>
             <w:rPr>
               <w:rFonts w:ascii="Times New Roman" w:eastAsiaTheme="minorEastAsia" w:hAnsi="Times New Roman" w:cs="Times New Roman"/>
               <w:b w:val="0"/>
               <w:bCs w:val="0"/>
               <w:caps w:val="0"/>
               <w:noProof/>
-              <w:sz w:val="22"/>
-              <w:szCs w:val="22"/>
             </w:rPr>
           </w:pPr>
-          <w:hyperlink w:anchor="_Toc88169725" w:history="1">
+          <w:hyperlink w:anchor="_Toc90150557" w:history="1">
             <w:r>
               <w:rPr>
                 <w:rStyle w:val="Hyperlink"/>
@@ -241,8 +243,6 @@
                 <w:bCs w:val="0"/>
                 <w:caps w:val="0"/>
                 <w:noProof/>
-                <w:sz w:val="22"/>
-                <w:szCs w:val="22"/>
               </w:rPr>
               <w:tab/>
             </w:r>
@@ -276,7 +276,7 @@
                 <w:noProof/>
                 <w:webHidden/>
               </w:rPr>
-              <w:instrText xml:space="preserve"> PAGEREF _Toc88169725 \h </w:instrText>
+              <w:instrText xml:space="preserve"> PAGEREF _Toc90150557 \h </w:instrText>
             </w:r>
             <w:r>
               <w:rPr>
@@ -318,28 +318,24 @@
               <w:tab w:val="left" w:pos="560"/>
               <w:tab w:val="right" w:leader="dot" w:pos="9749"/>
             </w:tabs>
+            <w:spacing w:line="360" w:lineRule="auto"/>
             <w:rPr>
               <w:rFonts w:ascii="Times New Roman" w:eastAsiaTheme="minorEastAsia" w:hAnsi="Times New Roman" w:cs="Times New Roman"/>
               <w:b w:val="0"/>
               <w:bCs w:val="0"/>
               <w:noProof/>
-              <w:sz w:val="28"/>
-              <w:szCs w:val="22"/>
+              <w:sz w:val="24"/>
+              <w:szCs w:val="24"/>
             </w:rPr>
           </w:pPr>
-          <w:hyperlink w:anchor="_Toc88169726" w:history="1">
+          <w:hyperlink w:anchor="_Toc90150558" w:history="1">
             <w:r>
               <w:rPr>
                 <w:rStyle w:val="Hyperlink"/>
                 <w:rFonts w:ascii="Times New Roman" w:hAnsi="Times New Roman" w:cs="Times New Roman"/>
                 <w:noProof/>
                 <w:sz w:val="24"/>
-                <w14:scene3d>
-                  <w14:camera w14:prst="orthographicFront"/>
-                  <w14:lightRig w14:rig="threePt" w14:dir="t">
-                    <w14:rot w14:lat="0" w14:lon="0" w14:rev="0"/>
-                  </w14:lightRig>
-                </w14:scene3d>
+                <w:szCs w:val="24"/>
               </w:rPr>
               <w:t>1.</w:t>
             </w:r>
@@ -349,8 +345,8 @@
                 <w:b w:val="0"/>
                 <w:bCs w:val="0"/>
                 <w:noProof/>
-                <w:sz w:val="28"/>
-                <w:szCs w:val="22"/>
+                <w:sz w:val="24"/>
+                <w:szCs w:val="24"/>
               </w:rPr>
               <w:tab/>
             </w:r>
@@ -360,8 +356,9 @@
                 <w:rFonts w:ascii="Times New Roman" w:hAnsi="Times New Roman" w:cs="Times New Roman"/>
                 <w:noProof/>
                 <w:sz w:val="24"/>
-              </w:rPr>
-              <w:t>Bài thực hành trên lớp</w:t>
+                <w:szCs w:val="24"/>
+              </w:rPr>
+              <w:t>Kiểm thử</w:t>
             </w:r>
             <w:r>
               <w:rPr>
@@ -369,6 +366,7 @@
                 <w:noProof/>
                 <w:webHidden/>
                 <w:sz w:val="24"/>
+                <w:szCs w:val="24"/>
               </w:rPr>
               <w:tab/>
             </w:r>
@@ -378,6 +376,7 @@
                 <w:noProof/>
                 <w:webHidden/>
                 <w:sz w:val="24"/>
+                <w:szCs w:val="24"/>
               </w:rPr>
               <w:fldChar w:fldCharType="begin"/>
             </w:r>
@@ -387,8 +386,9 @@
                 <w:noProof/>
                 <w:webHidden/>
                 <w:sz w:val="24"/>
-              </w:rPr>
-              <w:instrText xml:space="preserve"> PAGEREF _Toc88169726 \h </w:instrText>
+                <w:szCs w:val="24"/>
+              </w:rPr>
+              <w:instrText xml:space="preserve"> PAGEREF _Toc90150558 \h </w:instrText>
             </w:r>
             <w:r>
               <w:rPr>
@@ -396,6 +396,7 @@
                 <w:noProof/>
                 <w:webHidden/>
                 <w:sz w:val="24"/>
+                <w:szCs w:val="24"/>
               </w:rPr>
             </w:r>
             <w:r>
@@ -404,6 +405,7 @@
                 <w:noProof/>
                 <w:webHidden/>
                 <w:sz w:val="24"/>
+                <w:szCs w:val="24"/>
               </w:rPr>
               <w:fldChar w:fldCharType="separate"/>
             </w:r>
@@ -413,6 +415,7 @@
                 <w:noProof/>
                 <w:webHidden/>
                 <w:sz w:val="24"/>
+                <w:szCs w:val="24"/>
               </w:rPr>
               <w:t>2</w:t>
             </w:r>
@@ -422,6 +425,7 @@
                 <w:noProof/>
                 <w:webHidden/>
                 <w:sz w:val="24"/>
+                <w:szCs w:val="24"/>
               </w:rPr>
               <w:fldChar w:fldCharType="end"/>
             </w:r>
@@ -434,26 +438,22 @@
               <w:tab w:val="left" w:pos="840"/>
               <w:tab w:val="right" w:leader="dot" w:pos="9749"/>
             </w:tabs>
+            <w:spacing w:line="360" w:lineRule="auto"/>
             <w:rPr>
               <w:rFonts w:ascii="Times New Roman" w:eastAsiaTheme="minorEastAsia" w:hAnsi="Times New Roman" w:cs="Times New Roman"/>
               <w:noProof/>
-              <w:sz w:val="28"/>
-              <w:szCs w:val="22"/>
+              <w:sz w:val="24"/>
+              <w:szCs w:val="24"/>
             </w:rPr>
           </w:pPr>
-          <w:hyperlink w:anchor="_Toc88169727" w:history="1">
+          <w:hyperlink w:anchor="_Toc90150559" w:history="1">
             <w:r>
               <w:rPr>
                 <w:rStyle w:val="Hyperlink"/>
                 <w:rFonts w:ascii="Times New Roman" w:hAnsi="Times New Roman" w:cs="Times New Roman"/>
                 <w:noProof/>
                 <w:sz w:val="24"/>
-                <w14:scene3d>
-                  <w14:camera w14:prst="orthographicFront"/>
-                  <w14:lightRig w14:rig="threePt" w14:dir="t">
-                    <w14:rot w14:lat="0" w14:lon="0" w14:rev="0"/>
-                  </w14:lightRig>
-                </w14:scene3d>
+                <w:szCs w:val="24"/>
               </w:rPr>
               <w:t>1.1.</w:t>
             </w:r>
@@ -461,8 +461,8 @@
               <w:rPr>
                 <w:rFonts w:ascii="Times New Roman" w:eastAsiaTheme="minorEastAsia" w:hAnsi="Times New Roman" w:cs="Times New Roman"/>
                 <w:noProof/>
-                <w:sz w:val="28"/>
-                <w:szCs w:val="22"/>
+                <w:sz w:val="24"/>
+                <w:szCs w:val="24"/>
               </w:rPr>
               <w:tab/>
             </w:r>
@@ -472,8 +472,9 @@
                 <w:rFonts w:ascii="Times New Roman" w:hAnsi="Times New Roman" w:cs="Times New Roman"/>
                 <w:noProof/>
                 <w:sz w:val="24"/>
-              </w:rPr>
-              <w:t>Thiết kế lớp (Class Design)</w:t>
+                <w:szCs w:val="24"/>
+              </w:rPr>
+              <w:t>Tạo Unit Test Validate phone number</w:t>
             </w:r>
             <w:r>
               <w:rPr>
@@ -481,6 +482,7 @@
                 <w:noProof/>
                 <w:webHidden/>
                 <w:sz w:val="24"/>
+                <w:szCs w:val="24"/>
               </w:rPr>
               <w:tab/>
             </w:r>
@@ -490,6 +492,7 @@
                 <w:noProof/>
                 <w:webHidden/>
                 <w:sz w:val="24"/>
+                <w:szCs w:val="24"/>
               </w:rPr>
               <w:fldChar w:fldCharType="begin"/>
             </w:r>
@@ -499,8 +502,9 @@
                 <w:noProof/>
                 <w:webHidden/>
                 <w:sz w:val="24"/>
-              </w:rPr>
-              <w:instrText xml:space="preserve"> PAGEREF _Toc88169727 \h </w:instrText>
+                <w:szCs w:val="24"/>
+              </w:rPr>
+              <w:instrText xml:space="preserve"> PAGEREF _Toc90150559 \h </w:instrText>
             </w:r>
             <w:r>
               <w:rPr>
@@ -508,6 +512,7 @@
                 <w:noProof/>
                 <w:webHidden/>
                 <w:sz w:val="24"/>
+                <w:szCs w:val="24"/>
               </w:rPr>
             </w:r>
             <w:r>
@@ -516,6 +521,7 @@
                 <w:noProof/>
                 <w:webHidden/>
                 <w:sz w:val="24"/>
+                <w:szCs w:val="24"/>
               </w:rPr>
               <w:fldChar w:fldCharType="separate"/>
             </w:r>
@@ -525,6 +531,7 @@
                 <w:noProof/>
                 <w:webHidden/>
                 <w:sz w:val="24"/>
+                <w:szCs w:val="24"/>
               </w:rPr>
               <w:t>2</w:t>
             </w:r>
@@ -534,430 +541,7 @@
                 <w:noProof/>
                 <w:webHidden/>
                 <w:sz w:val="24"/>
-              </w:rPr>
-              <w:fldChar w:fldCharType="end"/>
-            </w:r>
-          </w:hyperlink>
-        </w:p>
-        <w:p>
-          <w:pPr>
-            <w:pStyle w:val="TOC4"/>
-            <w:tabs>
-              <w:tab w:val="left" w:pos="1400"/>
-              <w:tab w:val="right" w:leader="dot" w:pos="9749"/>
-            </w:tabs>
-            <w:rPr>
-              <w:rFonts w:ascii="Times New Roman" w:eastAsiaTheme="minorEastAsia" w:hAnsi="Times New Roman" w:cs="Times New Roman"/>
-              <w:noProof/>
-              <w:sz w:val="28"/>
-              <w:szCs w:val="22"/>
-            </w:rPr>
-          </w:pPr>
-          <w:hyperlink w:anchor="_Toc88169728" w:history="1">
-            <w:r>
-              <w:rPr>
-                <w:rStyle w:val="Hyperlink"/>
-                <w:rFonts w:ascii="Times New Roman" w:hAnsi="Times New Roman" w:cs="Times New Roman"/>
-                <w:noProof/>
-                <w:sz w:val="24"/>
-              </w:rPr>
-              <w:t>1.1.1.</w:t>
-            </w:r>
-            <w:r>
-              <w:rPr>
-                <w:rFonts w:ascii="Times New Roman" w:eastAsiaTheme="minorEastAsia" w:hAnsi="Times New Roman" w:cs="Times New Roman"/>
-                <w:noProof/>
-                <w:sz w:val="28"/>
-                <w:szCs w:val="22"/>
-              </w:rPr>
-              <w:tab/>
-            </w:r>
-            <w:r>
-              <w:rPr>
-                <w:rStyle w:val="Hyperlink"/>
-                <w:rFonts w:ascii="Times New Roman" w:hAnsi="Times New Roman" w:cs="Times New Roman"/>
-                <w:noProof/>
-                <w:sz w:val="24"/>
-              </w:rPr>
-              <w:t>Bước đầu tạo các lớp thiết kế</w:t>
-            </w:r>
-            <w:r>
-              <w:rPr>
-                <w:rFonts w:ascii="Times New Roman" w:hAnsi="Times New Roman" w:cs="Times New Roman"/>
-                <w:noProof/>
-                <w:webHidden/>
-                <w:sz w:val="24"/>
-              </w:rPr>
-              <w:tab/>
-            </w:r>
-            <w:r>
-              <w:rPr>
-                <w:rFonts w:ascii="Times New Roman" w:hAnsi="Times New Roman" w:cs="Times New Roman"/>
-                <w:noProof/>
-                <w:webHidden/>
-                <w:sz w:val="24"/>
-              </w:rPr>
-              <w:fldChar w:fldCharType="begin"/>
-            </w:r>
-            <w:r>
-              <w:rPr>
-                <w:rFonts w:ascii="Times New Roman" w:hAnsi="Times New Roman" w:cs="Times New Roman"/>
-                <w:noProof/>
-                <w:webHidden/>
-                <w:sz w:val="24"/>
-              </w:rPr>
-              <w:instrText xml:space="preserve"> PAGEREF _Toc88169728 \h </w:instrText>
-            </w:r>
-            <w:r>
-              <w:rPr>
-                <w:rFonts w:ascii="Times New Roman" w:hAnsi="Times New Roman" w:cs="Times New Roman"/>
-                <w:noProof/>
-                <w:webHidden/>
-                <w:sz w:val="24"/>
-              </w:rPr>
-            </w:r>
-            <w:r>
-              <w:rPr>
-                <w:rFonts w:ascii="Times New Roman" w:hAnsi="Times New Roman" w:cs="Times New Roman"/>
-                <w:noProof/>
-                <w:webHidden/>
-                <w:sz w:val="24"/>
-              </w:rPr>
-              <w:fldChar w:fldCharType="separate"/>
-            </w:r>
-            <w:r>
-              <w:rPr>
-                <w:rFonts w:ascii="Times New Roman" w:hAnsi="Times New Roman" w:cs="Times New Roman"/>
-                <w:noProof/>
-                <w:webHidden/>
-                <w:sz w:val="24"/>
-              </w:rPr>
-              <w:t>2</w:t>
-            </w:r>
-            <w:r>
-              <w:rPr>
-                <w:rFonts w:ascii="Times New Roman" w:hAnsi="Times New Roman" w:cs="Times New Roman"/>
-                <w:noProof/>
-                <w:webHidden/>
-                <w:sz w:val="24"/>
-              </w:rPr>
-              <w:fldChar w:fldCharType="end"/>
-            </w:r>
-          </w:hyperlink>
-        </w:p>
-        <w:p>
-          <w:pPr>
-            <w:pStyle w:val="TOC4"/>
-            <w:tabs>
-              <w:tab w:val="left" w:pos="1400"/>
-              <w:tab w:val="right" w:leader="dot" w:pos="9749"/>
-            </w:tabs>
-            <w:rPr>
-              <w:rFonts w:ascii="Times New Roman" w:eastAsiaTheme="minorEastAsia" w:hAnsi="Times New Roman" w:cs="Times New Roman"/>
-              <w:noProof/>
-              <w:sz w:val="28"/>
-              <w:szCs w:val="22"/>
-            </w:rPr>
-          </w:pPr>
-          <w:hyperlink w:anchor="_Toc88169729" w:history="1">
-            <w:r>
-              <w:rPr>
-                <w:rStyle w:val="Hyperlink"/>
-                <w:rFonts w:ascii="Times New Roman" w:hAnsi="Times New Roman" w:cs="Times New Roman"/>
-                <w:noProof/>
-                <w:sz w:val="24"/>
-              </w:rPr>
-              <w:t>1.1.2.</w:t>
-            </w:r>
-            <w:r>
-              <w:rPr>
-                <w:rFonts w:ascii="Times New Roman" w:eastAsiaTheme="minorEastAsia" w:hAnsi="Times New Roman" w:cs="Times New Roman"/>
-                <w:noProof/>
-                <w:sz w:val="28"/>
-                <w:szCs w:val="22"/>
-              </w:rPr>
-              <w:tab/>
-            </w:r>
-            <w:r>
-              <w:rPr>
-                <w:rStyle w:val="Hyperlink"/>
-                <w:rFonts w:ascii="Times New Roman" w:hAnsi="Times New Roman" w:cs="Times New Roman"/>
-                <w:noProof/>
-                <w:sz w:val="24"/>
-              </w:rPr>
-              <w:t>Xác định mối quan hệ giữa các lớp</w:t>
-            </w:r>
-            <w:r>
-              <w:rPr>
-                <w:rFonts w:ascii="Times New Roman" w:hAnsi="Times New Roman" w:cs="Times New Roman"/>
-                <w:noProof/>
-                <w:webHidden/>
-                <w:sz w:val="24"/>
-              </w:rPr>
-              <w:tab/>
-            </w:r>
-            <w:r>
-              <w:rPr>
-                <w:rFonts w:ascii="Times New Roman" w:hAnsi="Times New Roman" w:cs="Times New Roman"/>
-                <w:noProof/>
-                <w:webHidden/>
-                <w:sz w:val="24"/>
-              </w:rPr>
-              <w:fldChar w:fldCharType="begin"/>
-            </w:r>
-            <w:r>
-              <w:rPr>
-                <w:rFonts w:ascii="Times New Roman" w:hAnsi="Times New Roman" w:cs="Times New Roman"/>
-                <w:noProof/>
-                <w:webHidden/>
-                <w:sz w:val="24"/>
-              </w:rPr>
-              <w:instrText xml:space="preserve"> PAGEREF _Toc88169729 \h </w:instrText>
-            </w:r>
-            <w:r>
-              <w:rPr>
-                <w:rFonts w:ascii="Times New Roman" w:hAnsi="Times New Roman" w:cs="Times New Roman"/>
-                <w:noProof/>
-                <w:webHidden/>
-                <w:sz w:val="24"/>
-              </w:rPr>
-            </w:r>
-            <w:r>
-              <w:rPr>
-                <w:rFonts w:ascii="Times New Roman" w:hAnsi="Times New Roman" w:cs="Times New Roman"/>
-                <w:noProof/>
-                <w:webHidden/>
-                <w:sz w:val="24"/>
-              </w:rPr>
-              <w:fldChar w:fldCharType="separate"/>
-            </w:r>
-            <w:r>
-              <w:rPr>
-                <w:rFonts w:ascii="Times New Roman" w:hAnsi="Times New Roman" w:cs="Times New Roman"/>
-                <w:noProof/>
-                <w:webHidden/>
-                <w:sz w:val="24"/>
-              </w:rPr>
-              <w:t>4</w:t>
-            </w:r>
-            <w:r>
-              <w:rPr>
-                <w:rFonts w:ascii="Times New Roman" w:hAnsi="Times New Roman" w:cs="Times New Roman"/>
-                <w:noProof/>
-                <w:webHidden/>
-                <w:sz w:val="24"/>
-              </w:rPr>
-              <w:fldChar w:fldCharType="end"/>
-            </w:r>
-          </w:hyperlink>
-        </w:p>
-        <w:p>
-          <w:pPr>
-            <w:pStyle w:val="TOC4"/>
-            <w:tabs>
-              <w:tab w:val="left" w:pos="1400"/>
-              <w:tab w:val="right" w:leader="dot" w:pos="9749"/>
-            </w:tabs>
-            <w:rPr>
-              <w:rFonts w:ascii="Times New Roman" w:eastAsiaTheme="minorEastAsia" w:hAnsi="Times New Roman" w:cs="Times New Roman"/>
-              <w:noProof/>
-              <w:sz w:val="28"/>
-              <w:szCs w:val="22"/>
-            </w:rPr>
-          </w:pPr>
-          <w:hyperlink w:anchor="_Toc88169730" w:history="1">
-            <w:r>
-              <w:rPr>
-                <w:rStyle w:val="Hyperlink"/>
-                <w:rFonts w:ascii="Times New Roman" w:hAnsi="Times New Roman" w:cs="Times New Roman"/>
-                <w:noProof/>
-                <w:sz w:val="24"/>
-              </w:rPr>
-              <w:t>1.1.3.</w:t>
-            </w:r>
-            <w:r>
-              <w:rPr>
-                <w:rFonts w:ascii="Times New Roman" w:eastAsiaTheme="minorEastAsia" w:hAnsi="Times New Roman" w:cs="Times New Roman"/>
-                <w:noProof/>
-                <w:sz w:val="28"/>
-                <w:szCs w:val="22"/>
-              </w:rPr>
-              <w:tab/>
-            </w:r>
-            <w:r>
-              <w:rPr>
-                <w:rStyle w:val="Hyperlink"/>
-                <w:rFonts w:ascii="Times New Roman" w:hAnsi="Times New Roman" w:cs="Times New Roman"/>
-                <w:noProof/>
-                <w:sz w:val="24"/>
-              </w:rPr>
-              <w:t>Lớp thiết kế</w:t>
-            </w:r>
-            <w:r>
-              <w:rPr>
-                <w:rFonts w:ascii="Times New Roman" w:hAnsi="Times New Roman" w:cs="Times New Roman"/>
-                <w:noProof/>
-                <w:webHidden/>
-                <w:sz w:val="24"/>
-              </w:rPr>
-              <w:tab/>
-            </w:r>
-            <w:r>
-              <w:rPr>
-                <w:rFonts w:ascii="Times New Roman" w:hAnsi="Times New Roman" w:cs="Times New Roman"/>
-                <w:noProof/>
-                <w:webHidden/>
-                <w:sz w:val="24"/>
-              </w:rPr>
-              <w:fldChar w:fldCharType="begin"/>
-            </w:r>
-            <w:r>
-              <w:rPr>
-                <w:rFonts w:ascii="Times New Roman" w:hAnsi="Times New Roman" w:cs="Times New Roman"/>
-                <w:noProof/>
-                <w:webHidden/>
-                <w:sz w:val="24"/>
-              </w:rPr>
-              <w:instrText xml:space="preserve"> PAGEREF _Toc88169730 \h </w:instrText>
-            </w:r>
-            <w:r>
-              <w:rPr>
-                <w:rFonts w:ascii="Times New Roman" w:hAnsi="Times New Roman" w:cs="Times New Roman"/>
-                <w:noProof/>
-                <w:webHidden/>
-                <w:sz w:val="24"/>
-              </w:rPr>
-            </w:r>
-            <w:r>
-              <w:rPr>
-                <w:rFonts w:ascii="Times New Roman" w:hAnsi="Times New Roman" w:cs="Times New Roman"/>
-                <w:noProof/>
-                <w:webHidden/>
-                <w:sz w:val="24"/>
-              </w:rPr>
-              <w:fldChar w:fldCharType="separate"/>
-            </w:r>
-            <w:r>
-              <w:rPr>
-                <w:rFonts w:ascii="Times New Roman" w:hAnsi="Times New Roman" w:cs="Times New Roman"/>
-                <w:noProof/>
-                <w:webHidden/>
-                <w:sz w:val="24"/>
-              </w:rPr>
-              <w:t>6</w:t>
-            </w:r>
-            <w:r>
-              <w:rPr>
-                <w:rFonts w:ascii="Times New Roman" w:hAnsi="Times New Roman" w:cs="Times New Roman"/>
-                <w:noProof/>
-                <w:webHidden/>
-                <w:sz w:val="24"/>
-              </w:rPr>
-              <w:fldChar w:fldCharType="end"/>
-            </w:r>
-          </w:hyperlink>
-        </w:p>
-        <w:p>
-          <w:pPr>
-            <w:pStyle w:val="TOC4"/>
-            <w:tabs>
-              <w:tab w:val="left" w:pos="1400"/>
-              <w:tab w:val="right" w:leader="dot" w:pos="9749"/>
-            </w:tabs>
-            <w:rPr>
-              <w:rFonts w:ascii="Times New Roman" w:eastAsiaTheme="minorEastAsia" w:hAnsi="Times New Roman" w:cs="Times New Roman"/>
-              <w:noProof/>
-              <w:sz w:val="28"/>
-              <w:szCs w:val="22"/>
-            </w:rPr>
-          </w:pPr>
-          <w:hyperlink w:anchor="_Toc88169731" w:history="1">
-            <w:r>
-              <w:rPr>
-                <w:rStyle w:val="Hyperlink"/>
-                <w:rFonts w:ascii="Times New Roman" w:hAnsi="Times New Roman" w:cs="Times New Roman"/>
-                <w:noProof/>
-                <w:sz w:val="24"/>
-              </w:rPr>
-              <w:t>1.1.4.</w:t>
-            </w:r>
-            <w:r>
-              <w:rPr>
-                <w:rFonts w:ascii="Times New Roman" w:eastAsiaTheme="minorEastAsia" w:hAnsi="Times New Roman" w:cs="Times New Roman"/>
-                <w:noProof/>
-                <w:sz w:val="28"/>
-                <w:szCs w:val="22"/>
-              </w:rPr>
-              <w:tab/>
-            </w:r>
-            <w:r>
-              <w:rPr>
-                <w:rStyle w:val="Hyperlink"/>
-                <w:rFonts w:ascii="Times New Roman" w:hAnsi="Times New Roman" w:cs="Times New Roman"/>
-                <w:noProof/>
-                <w:sz w:val="24"/>
-              </w:rPr>
-              <w:t>Biều đồ lớp thiết kế</w:t>
-            </w:r>
-            <w:r>
-              <w:rPr>
-                <w:rFonts w:ascii="Times New Roman" w:hAnsi="Times New Roman" w:cs="Times New Roman"/>
-                <w:noProof/>
-                <w:webHidden/>
-                <w:sz w:val="24"/>
-              </w:rPr>
-              <w:tab/>
-            </w:r>
-            <w:r>
-              <w:rPr>
-                <w:rFonts w:ascii="Times New Roman" w:hAnsi="Times New Roman" w:cs="Times New Roman"/>
-                <w:noProof/>
-                <w:webHidden/>
-                <w:sz w:val="24"/>
-              </w:rPr>
-              <w:fldChar w:fldCharType="begin"/>
-            </w:r>
-            <w:r>
-              <w:rPr>
-                <w:rFonts w:ascii="Times New Roman" w:hAnsi="Times New Roman" w:cs="Times New Roman"/>
-                <w:noProof/>
-                <w:webHidden/>
-                <w:sz w:val="24"/>
-              </w:rPr>
-              <w:instrText xml:space="preserve"> PAGEREF _Toc88169731 \h </w:instrText>
-            </w:r>
-            <w:r>
-              <w:rPr>
-                <w:rFonts w:ascii="Times New Roman" w:hAnsi="Times New Roman" w:cs="Times New Roman"/>
-                <w:noProof/>
-                <w:webHidden/>
-                <w:sz w:val="24"/>
-              </w:rPr>
-            </w:r>
-            <w:r>
-              <w:rPr>
-                <w:rFonts w:ascii="Times New Roman" w:hAnsi="Times New Roman" w:cs="Times New Roman"/>
-                <w:noProof/>
-                <w:webHidden/>
-                <w:sz w:val="24"/>
-              </w:rPr>
-              <w:fldChar w:fldCharType="separate"/>
-            </w:r>
-            <w:r>
-              <w:rPr>
-                <w:rFonts w:ascii="Times New Roman" w:hAnsi="Times New Roman" w:cs="Times New Roman"/>
-                <w:noProof/>
-                <w:webHidden/>
-                <w:sz w:val="24"/>
-              </w:rPr>
-              <w:t>8</w:t>
-            </w:r>
-            <w:r>
-              <w:rPr>
-                <w:rFonts w:ascii="Times New Roman" w:hAnsi="Times New Roman" w:cs="Times New Roman"/>
-                <w:noProof/>
-                <w:webHidden/>
-                <w:sz w:val="24"/>
+                <w:szCs w:val="24"/>
               </w:rPr>
               <w:fldChar w:fldCharType="end"/>
             </w:r>
@@ -970,26 +554,22 @@
               <w:tab w:val="left" w:pos="840"/>
               <w:tab w:val="right" w:leader="dot" w:pos="9749"/>
             </w:tabs>
+            <w:spacing w:line="360" w:lineRule="auto"/>
             <w:rPr>
               <w:rFonts w:ascii="Times New Roman" w:eastAsiaTheme="minorEastAsia" w:hAnsi="Times New Roman" w:cs="Times New Roman"/>
               <w:noProof/>
-              <w:sz w:val="28"/>
-              <w:szCs w:val="22"/>
+              <w:sz w:val="24"/>
+              <w:szCs w:val="24"/>
             </w:rPr>
           </w:pPr>
-          <w:hyperlink w:anchor="_Toc88169732" w:history="1">
+          <w:hyperlink w:anchor="_Toc90150560" w:history="1">
             <w:r>
               <w:rPr>
                 <w:rStyle w:val="Hyperlink"/>
                 <w:rFonts w:ascii="Times New Roman" w:hAnsi="Times New Roman" w:cs="Times New Roman"/>
                 <w:noProof/>
                 <w:sz w:val="24"/>
-                <w14:scene3d>
-                  <w14:camera w14:prst="orthographicFront"/>
-                  <w14:lightRig w14:rig="threePt" w14:dir="t">
-                    <w14:rot w14:lat="0" w14:lon="0" w14:rev="0"/>
-                  </w14:lightRig>
-                </w14:scene3d>
+                <w:szCs w:val="24"/>
               </w:rPr>
               <w:t>1.2.</w:t>
             </w:r>
@@ -997,8 +577,8 @@
               <w:rPr>
                 <w:rFonts w:ascii="Times New Roman" w:eastAsiaTheme="minorEastAsia" w:hAnsi="Times New Roman" w:cs="Times New Roman"/>
                 <w:noProof/>
-                <w:sz w:val="28"/>
-                <w:szCs w:val="22"/>
+                <w:sz w:val="24"/>
+                <w:szCs w:val="24"/>
               </w:rPr>
               <w:tab/>
             </w:r>
@@ -1008,8 +588,9 @@
                 <w:rFonts w:ascii="Times New Roman" w:hAnsi="Times New Roman" w:cs="Times New Roman"/>
                 <w:noProof/>
                 <w:sz w:val="24"/>
-              </w:rPr>
-              <w:t>Mô hình hóa dữ liệu (Data Modeling)</w:t>
+                <w:szCs w:val="24"/>
+              </w:rPr>
+              <w:t>Tạo Unit Test Validate name</w:t>
             </w:r>
             <w:r>
               <w:rPr>
@@ -1017,6 +598,7 @@
                 <w:noProof/>
                 <w:webHidden/>
                 <w:sz w:val="24"/>
+                <w:szCs w:val="24"/>
               </w:rPr>
               <w:tab/>
             </w:r>
@@ -1026,6 +608,7 @@
                 <w:noProof/>
                 <w:webHidden/>
                 <w:sz w:val="24"/>
+                <w:szCs w:val="24"/>
               </w:rPr>
               <w:fldChar w:fldCharType="begin"/>
             </w:r>
@@ -1035,8 +618,9 @@
                 <w:noProof/>
                 <w:webHidden/>
                 <w:sz w:val="24"/>
-              </w:rPr>
-              <w:instrText xml:space="preserve"> PAGEREF _Toc88169732 \h </w:instrText>
+                <w:szCs w:val="24"/>
+              </w:rPr>
+              <w:instrText xml:space="preserve"> PAGEREF _Toc90150560 \h </w:instrText>
             </w:r>
             <w:r>
               <w:rPr>
@@ -1044,6 +628,7 @@
                 <w:noProof/>
                 <w:webHidden/>
                 <w:sz w:val="24"/>
+                <w:szCs w:val="24"/>
               </w:rPr>
             </w:r>
             <w:r>
@@ -1052,6 +637,7 @@
                 <w:noProof/>
                 <w:webHidden/>
                 <w:sz w:val="24"/>
+                <w:szCs w:val="24"/>
               </w:rPr>
               <w:fldChar w:fldCharType="separate"/>
             </w:r>
@@ -1061,8 +647,9 @@
                 <w:noProof/>
                 <w:webHidden/>
                 <w:sz w:val="24"/>
-              </w:rPr>
-              <w:t>9</w:t>
+                <w:szCs w:val="24"/>
+              </w:rPr>
+              <w:t>2</w:t>
             </w:r>
             <w:r>
               <w:rPr>
@@ -1070,6 +657,7 @@
                 <w:noProof/>
                 <w:webHidden/>
                 <w:sz w:val="24"/>
+                <w:szCs w:val="24"/>
               </w:rPr>
               <w:fldChar w:fldCharType="end"/>
             </w:r>
@@ -1077,34 +665,36 @@
         </w:p>
         <w:p>
           <w:pPr>
-            <w:pStyle w:val="TOC4"/>
+            <w:pStyle w:val="TOC3"/>
             <w:tabs>
-              <w:tab w:val="left" w:pos="1400"/>
+              <w:tab w:val="left" w:pos="840"/>
               <w:tab w:val="right" w:leader="dot" w:pos="9749"/>
             </w:tabs>
+            <w:spacing w:line="360" w:lineRule="auto"/>
             <w:rPr>
               <w:rFonts w:ascii="Times New Roman" w:eastAsiaTheme="minorEastAsia" w:hAnsi="Times New Roman" w:cs="Times New Roman"/>
               <w:noProof/>
-              <w:sz w:val="28"/>
-              <w:szCs w:val="22"/>
+              <w:sz w:val="24"/>
+              <w:szCs w:val="24"/>
             </w:rPr>
           </w:pPr>
-          <w:hyperlink w:anchor="_Toc88169733" w:history="1">
+          <w:hyperlink w:anchor="_Toc90150561" w:history="1">
             <w:r>
               <w:rPr>
                 <w:rStyle w:val="Hyperlink"/>
                 <w:rFonts w:ascii="Times New Roman" w:hAnsi="Times New Roman" w:cs="Times New Roman"/>
                 <w:noProof/>
                 <w:sz w:val="24"/>
-              </w:rPr>
-              <w:t>1.2.1.</w:t>
+                <w:szCs w:val="24"/>
+              </w:rPr>
+              <w:t>1.3.</w:t>
             </w:r>
             <w:r>
               <w:rPr>
                 <w:rFonts w:ascii="Times New Roman" w:eastAsiaTheme="minorEastAsia" w:hAnsi="Times New Roman" w:cs="Times New Roman"/>
                 <w:noProof/>
-                <w:sz w:val="28"/>
-                <w:szCs w:val="22"/>
+                <w:sz w:val="24"/>
+                <w:szCs w:val="24"/>
               </w:rPr>
               <w:tab/>
             </w:r>
@@ -1114,8 +704,9 @@
                 <w:rFonts w:ascii="Times New Roman" w:hAnsi="Times New Roman" w:cs="Times New Roman"/>
                 <w:noProof/>
                 <w:sz w:val="24"/>
-              </w:rPr>
-              <w:t>Mô hình khái niệm (Conceptual Data Model)</w:t>
+                <w:szCs w:val="24"/>
+              </w:rPr>
+              <w:t>Tạo Unit Test Validate address</w:t>
             </w:r>
             <w:r>
               <w:rPr>
@@ -1123,6 +714,7 @@
                 <w:noProof/>
                 <w:webHidden/>
                 <w:sz w:val="24"/>
+                <w:szCs w:val="24"/>
               </w:rPr>
               <w:tab/>
             </w:r>
@@ -1132,6 +724,7 @@
                 <w:noProof/>
                 <w:webHidden/>
                 <w:sz w:val="24"/>
+                <w:szCs w:val="24"/>
               </w:rPr>
               <w:fldChar w:fldCharType="begin"/>
             </w:r>
@@ -1141,8 +734,9 @@
                 <w:noProof/>
                 <w:webHidden/>
                 <w:sz w:val="24"/>
-              </w:rPr>
-              <w:instrText xml:space="preserve"> PAGEREF _Toc88169733 \h </w:instrText>
+                <w:szCs w:val="24"/>
+              </w:rPr>
+              <w:instrText xml:space="preserve"> PAGEREF _Toc90150561 \h </w:instrText>
             </w:r>
             <w:r>
               <w:rPr>
@@ -1150,6 +744,7 @@
                 <w:noProof/>
                 <w:webHidden/>
                 <w:sz w:val="24"/>
+                <w:szCs w:val="24"/>
               </w:rPr>
             </w:r>
             <w:r>
@@ -1158,6 +753,7 @@
                 <w:noProof/>
                 <w:webHidden/>
                 <w:sz w:val="24"/>
+                <w:szCs w:val="24"/>
               </w:rPr>
               <w:fldChar w:fldCharType="separate"/>
             </w:r>
@@ -1167,8 +763,9 @@
                 <w:noProof/>
                 <w:webHidden/>
                 <w:sz w:val="24"/>
-              </w:rPr>
-              <w:t>9</w:t>
+                <w:szCs w:val="24"/>
+              </w:rPr>
+              <w:t>3</w:t>
             </w:r>
             <w:r>
               <w:rPr>
@@ -1176,6 +773,7 @@
                 <w:noProof/>
                 <w:webHidden/>
                 <w:sz w:val="24"/>
+                <w:szCs w:val="24"/>
               </w:rPr>
               <w:fldChar w:fldCharType="end"/>
             </w:r>
@@ -1183,34 +781,36 @@
         </w:p>
         <w:p>
           <w:pPr>
-            <w:pStyle w:val="TOC4"/>
+            <w:pStyle w:val="TOC3"/>
             <w:tabs>
-              <w:tab w:val="left" w:pos="1400"/>
+              <w:tab w:val="left" w:pos="840"/>
               <w:tab w:val="right" w:leader="dot" w:pos="9749"/>
             </w:tabs>
+            <w:spacing w:line="360" w:lineRule="auto"/>
             <w:rPr>
               <w:rFonts w:ascii="Times New Roman" w:eastAsiaTheme="minorEastAsia" w:hAnsi="Times New Roman" w:cs="Times New Roman"/>
               <w:noProof/>
-              <w:sz w:val="28"/>
-              <w:szCs w:val="22"/>
+              <w:sz w:val="24"/>
+              <w:szCs w:val="24"/>
             </w:rPr>
           </w:pPr>
-          <w:hyperlink w:anchor="_Toc88169734" w:history="1">
+          <w:hyperlink w:anchor="_Toc90150562" w:history="1">
             <w:r>
               <w:rPr>
                 <w:rStyle w:val="Hyperlink"/>
                 <w:rFonts w:ascii="Times New Roman" w:hAnsi="Times New Roman" w:cs="Times New Roman"/>
                 <w:noProof/>
                 <w:sz w:val="24"/>
-              </w:rPr>
-              <w:t>1.2.2.</w:t>
+                <w:szCs w:val="24"/>
+              </w:rPr>
+              <w:t>1.4.</w:t>
             </w:r>
             <w:r>
               <w:rPr>
                 <w:rFonts w:ascii="Times New Roman" w:eastAsiaTheme="minorEastAsia" w:hAnsi="Times New Roman" w:cs="Times New Roman"/>
                 <w:noProof/>
-                <w:sz w:val="28"/>
-                <w:szCs w:val="22"/>
+                <w:sz w:val="24"/>
+                <w:szCs w:val="24"/>
               </w:rPr>
               <w:tab/>
             </w:r>
@@ -1220,8 +820,9 @@
                 <w:rFonts w:ascii="Times New Roman" w:hAnsi="Times New Roman" w:cs="Times New Roman"/>
                 <w:noProof/>
                 <w:sz w:val="24"/>
-              </w:rPr>
-              <w:t>Thiết kế cơ sở dữ liệu</w:t>
+                <w:szCs w:val="24"/>
+              </w:rPr>
+              <w:t>Tạo Test Suite</w:t>
             </w:r>
             <w:r>
               <w:rPr>
@@ -1229,6 +830,7 @@
                 <w:noProof/>
                 <w:webHidden/>
                 <w:sz w:val="24"/>
+                <w:szCs w:val="24"/>
               </w:rPr>
               <w:tab/>
             </w:r>
@@ -1238,6 +840,7 @@
                 <w:noProof/>
                 <w:webHidden/>
                 <w:sz w:val="24"/>
+                <w:szCs w:val="24"/>
               </w:rPr>
               <w:fldChar w:fldCharType="begin"/>
             </w:r>
@@ -1247,8 +850,9 @@
                 <w:noProof/>
                 <w:webHidden/>
                 <w:sz w:val="24"/>
-              </w:rPr>
-              <w:instrText xml:space="preserve"> PAGEREF _Toc88169734 \h </w:instrText>
+                <w:szCs w:val="24"/>
+              </w:rPr>
+              <w:instrText xml:space="preserve"> PAGEREF _Toc90150562 \h </w:instrText>
             </w:r>
             <w:r>
               <w:rPr>
@@ -1256,6 +860,7 @@
                 <w:noProof/>
                 <w:webHidden/>
                 <w:sz w:val="24"/>
+                <w:szCs w:val="24"/>
               </w:rPr>
             </w:r>
             <w:r>
@@ -1264,6 +869,7 @@
                 <w:noProof/>
                 <w:webHidden/>
                 <w:sz w:val="24"/>
+                <w:szCs w:val="24"/>
               </w:rPr>
               <w:fldChar w:fldCharType="separate"/>
             </w:r>
@@ -1273,8 +879,9 @@
                 <w:noProof/>
                 <w:webHidden/>
                 <w:sz w:val="24"/>
-              </w:rPr>
-              <w:t>10</w:t>
+                <w:szCs w:val="24"/>
+              </w:rPr>
+              <w:t>3</w:t>
             </w:r>
             <w:r>
               <w:rPr>
@@ -1282,6 +889,123 @@
                 <w:noProof/>
                 <w:webHidden/>
                 <w:sz w:val="24"/>
+                <w:szCs w:val="24"/>
+              </w:rPr>
+              <w:fldChar w:fldCharType="end"/>
+            </w:r>
+          </w:hyperlink>
+        </w:p>
+        <w:p>
+          <w:pPr>
+            <w:pStyle w:val="TOC3"/>
+            <w:tabs>
+              <w:tab w:val="left" w:pos="840"/>
+              <w:tab w:val="right" w:leader="dot" w:pos="9749"/>
+            </w:tabs>
+            <w:spacing w:line="360" w:lineRule="auto"/>
+            <w:rPr>
+              <w:rFonts w:ascii="Times New Roman" w:eastAsiaTheme="minorEastAsia" w:hAnsi="Times New Roman" w:cs="Times New Roman"/>
+              <w:noProof/>
+              <w:sz w:val="24"/>
+              <w:szCs w:val="24"/>
+            </w:rPr>
+          </w:pPr>
+          <w:hyperlink w:anchor="_Toc90150563" w:history="1">
+            <w:r>
+              <w:rPr>
+                <w:rStyle w:val="Hyperlink"/>
+                <w:rFonts w:ascii="Times New Roman" w:hAnsi="Times New Roman" w:cs="Times New Roman"/>
+                <w:noProof/>
+                <w:sz w:val="24"/>
+                <w:szCs w:val="24"/>
+              </w:rPr>
+              <w:t>1.5.</w:t>
+            </w:r>
+            <w:r>
+              <w:rPr>
+                <w:rFonts w:ascii="Times New Roman" w:eastAsiaTheme="minorEastAsia" w:hAnsi="Times New Roman" w:cs="Times New Roman"/>
+                <w:noProof/>
+                <w:sz w:val="24"/>
+                <w:szCs w:val="24"/>
+              </w:rPr>
+              <w:tab/>
+            </w:r>
+            <w:r>
+              <w:rPr>
+                <w:rStyle w:val="Hyperlink"/>
+                <w:rFonts w:ascii="Times New Roman" w:hAnsi="Times New Roman" w:cs="Times New Roman"/>
+                <w:noProof/>
+                <w:sz w:val="24"/>
+                <w:szCs w:val="24"/>
+              </w:rPr>
+              <w:t>Chạy tất cả Test Case</w:t>
+            </w:r>
+            <w:r>
+              <w:rPr>
+                <w:rFonts w:ascii="Times New Roman" w:hAnsi="Times New Roman" w:cs="Times New Roman"/>
+                <w:noProof/>
+                <w:webHidden/>
+                <w:sz w:val="24"/>
+                <w:szCs w:val="24"/>
+              </w:rPr>
+              <w:tab/>
+            </w:r>
+            <w:r>
+              <w:rPr>
+                <w:rFonts w:ascii="Times New Roman" w:hAnsi="Times New Roman" w:cs="Times New Roman"/>
+                <w:noProof/>
+                <w:webHidden/>
+                <w:sz w:val="24"/>
+                <w:szCs w:val="24"/>
+              </w:rPr>
+              <w:fldChar w:fldCharType="begin"/>
+            </w:r>
+            <w:r>
+              <w:rPr>
+                <w:rFonts w:ascii="Times New Roman" w:hAnsi="Times New Roman" w:cs="Times New Roman"/>
+                <w:noProof/>
+                <w:webHidden/>
+                <w:sz w:val="24"/>
+                <w:szCs w:val="24"/>
+              </w:rPr>
+              <w:instrText xml:space="preserve"> PAGEREF _Toc90150563 \h </w:instrText>
+            </w:r>
+            <w:r>
+              <w:rPr>
+                <w:rFonts w:ascii="Times New Roman" w:hAnsi="Times New Roman" w:cs="Times New Roman"/>
+                <w:noProof/>
+                <w:webHidden/>
+                <w:sz w:val="24"/>
+                <w:szCs w:val="24"/>
+              </w:rPr>
+            </w:r>
+            <w:r>
+              <w:rPr>
+                <w:rFonts w:ascii="Times New Roman" w:hAnsi="Times New Roman" w:cs="Times New Roman"/>
+                <w:noProof/>
+                <w:webHidden/>
+                <w:sz w:val="24"/>
+                <w:szCs w:val="24"/>
+              </w:rPr>
+              <w:fldChar w:fldCharType="separate"/>
+            </w:r>
+            <w:r>
+              <w:rPr>
+                <w:rFonts w:ascii="Times New Roman" w:hAnsi="Times New Roman" w:cs="Times New Roman"/>
+                <w:noProof/>
+                <w:webHidden/>
+                <w:sz w:val="24"/>
+                <w:szCs w:val="24"/>
+              </w:rPr>
+              <w:t>4</w:t>
+            </w:r>
+            <w:r>
+              <w:rPr>
+                <w:rFonts w:ascii="Times New Roman" w:hAnsi="Times New Roman" w:cs="Times New Roman"/>
+                <w:noProof/>
+                <w:webHidden/>
+                <w:sz w:val="24"/>
+                <w:szCs w:val="24"/>
               </w:rPr>
               <w:fldChar w:fldCharType="end"/>
             </w:r>
@@ -1294,28 +1018,24 @@
               <w:tab w:val="left" w:pos="560"/>
               <w:tab w:val="right" w:leader="dot" w:pos="9749"/>
             </w:tabs>
+            <w:spacing w:line="360" w:lineRule="auto"/>
             <w:rPr>
               <w:rFonts w:ascii="Times New Roman" w:eastAsiaTheme="minorEastAsia" w:hAnsi="Times New Roman" w:cs="Times New Roman"/>
               <w:b w:val="0"/>
               <w:bCs w:val="0"/>
               <w:noProof/>
-              <w:sz w:val="28"/>
-              <w:szCs w:val="22"/>
+              <w:sz w:val="24"/>
+              <w:szCs w:val="24"/>
             </w:rPr>
           </w:pPr>
-          <w:hyperlink w:anchor="_Toc88169735" w:history="1">
+          <w:hyperlink w:anchor="_Toc90150564" w:history="1">
             <w:r>
               <w:rPr>
                 <w:rStyle w:val="Hyperlink"/>
                 <w:rFonts w:ascii="Times New Roman" w:hAnsi="Times New Roman" w:cs="Times New Roman"/>
                 <w:noProof/>
                 <w:sz w:val="24"/>
-                <w14:scene3d>
-                  <w14:camera w14:prst="orthographicFront"/>
-                  <w14:lightRig w14:rig="threePt" w14:dir="t">
-                    <w14:rot w14:lat="0" w14:lon="0" w14:rev="0"/>
-                  </w14:lightRig>
-                </w14:scene3d>
+                <w:szCs w:val="24"/>
               </w:rPr>
               <w:t>2.</w:t>
             </w:r>
@@ -1325,8 +1045,8 @@
                 <w:b w:val="0"/>
                 <w:bCs w:val="0"/>
                 <w:noProof/>
-                <w:sz w:val="28"/>
-                <w:szCs w:val="22"/>
+                <w:sz w:val="24"/>
+                <w:szCs w:val="24"/>
               </w:rPr>
               <w:tab/>
             </w:r>
@@ -1336,8 +1056,9 @@
                 <w:rFonts w:ascii="Times New Roman" w:hAnsi="Times New Roman" w:cs="Times New Roman"/>
                 <w:noProof/>
                 <w:sz w:val="24"/>
-              </w:rPr>
-              <w:t>Bài tập</w:t>
+                <w:szCs w:val="24"/>
+              </w:rPr>
+              <w:t>Lập trình</w:t>
             </w:r>
             <w:r>
               <w:rPr>
@@ -1345,6 +1066,7 @@
                 <w:noProof/>
                 <w:webHidden/>
                 <w:sz w:val="24"/>
+                <w:szCs w:val="24"/>
               </w:rPr>
               <w:tab/>
             </w:r>
@@ -1354,6 +1076,7 @@
                 <w:noProof/>
                 <w:webHidden/>
                 <w:sz w:val="24"/>
+                <w:szCs w:val="24"/>
               </w:rPr>
               <w:fldChar w:fldCharType="begin"/>
             </w:r>
@@ -1363,8 +1086,9 @@
                 <w:noProof/>
                 <w:webHidden/>
                 <w:sz w:val="24"/>
-              </w:rPr>
-              <w:instrText xml:space="preserve"> PAGEREF _Toc88169735 \h </w:instrText>
+                <w:szCs w:val="24"/>
+              </w:rPr>
+              <w:instrText xml:space="preserve"> PAGEREF _Toc90150564 \h </w:instrText>
             </w:r>
             <w:r>
               <w:rPr>
@@ -1372,6 +1096,7 @@
                 <w:noProof/>
                 <w:webHidden/>
                 <w:sz w:val="24"/>
+                <w:szCs w:val="24"/>
               </w:rPr>
             </w:r>
             <w:r>
@@ -1380,6 +1105,7 @@
                 <w:noProof/>
                 <w:webHidden/>
                 <w:sz w:val="24"/>
+                <w:szCs w:val="24"/>
               </w:rPr>
               <w:fldChar w:fldCharType="separate"/>
             </w:r>
@@ -1389,8 +1115,9 @@
                 <w:noProof/>
                 <w:webHidden/>
                 <w:sz w:val="24"/>
-              </w:rPr>
-              <w:t>19</w:t>
+                <w:szCs w:val="24"/>
+              </w:rPr>
+              <w:t>4</w:t>
             </w:r>
             <w:r>
               <w:rPr>
@@ -1398,6 +1125,7 @@
                 <w:noProof/>
                 <w:webHidden/>
                 <w:sz w:val="24"/>
+                <w:szCs w:val="24"/>
               </w:rPr>
               <w:fldChar w:fldCharType="end"/>
             </w:r>
@@ -1410,26 +1138,22 @@
               <w:tab w:val="left" w:pos="840"/>
               <w:tab w:val="right" w:leader="dot" w:pos="9749"/>
             </w:tabs>
+            <w:spacing w:line="360" w:lineRule="auto"/>
             <w:rPr>
               <w:rFonts w:ascii="Times New Roman" w:eastAsiaTheme="minorEastAsia" w:hAnsi="Times New Roman" w:cs="Times New Roman"/>
               <w:noProof/>
-              <w:sz w:val="28"/>
-              <w:szCs w:val="22"/>
+              <w:sz w:val="24"/>
+              <w:szCs w:val="24"/>
             </w:rPr>
           </w:pPr>
-          <w:hyperlink w:anchor="_Toc88169736" w:history="1">
+          <w:hyperlink w:anchor="_Toc90150565" w:history="1">
             <w:r>
               <w:rPr>
                 <w:rStyle w:val="Hyperlink"/>
                 <w:rFonts w:ascii="Times New Roman" w:hAnsi="Times New Roman" w:cs="Times New Roman"/>
                 <w:noProof/>
                 <w:sz w:val="24"/>
-                <w14:scene3d>
-                  <w14:camera w14:prst="orthographicFront"/>
-                  <w14:lightRig w14:rig="threePt" w14:dir="t">
-                    <w14:rot w14:lat="0" w14:lon="0" w14:rev="0"/>
-                  </w14:lightRig>
-                </w14:scene3d>
+                <w:szCs w:val="24"/>
               </w:rPr>
               <w:t>2.1.</w:t>
             </w:r>
@@ -1437,8 +1161,8 @@
               <w:rPr>
                 <w:rFonts w:ascii="Times New Roman" w:eastAsiaTheme="minorEastAsia" w:hAnsi="Times New Roman" w:cs="Times New Roman"/>
                 <w:noProof/>
-                <w:sz w:val="28"/>
-                <w:szCs w:val="22"/>
+                <w:sz w:val="24"/>
+                <w:szCs w:val="24"/>
               </w:rPr>
               <w:tab/>
             </w:r>
@@ -1448,8 +1172,9 @@
                 <w:rFonts w:ascii="Times New Roman" w:hAnsi="Times New Roman" w:cs="Times New Roman"/>
                 <w:noProof/>
                 <w:sz w:val="24"/>
-              </w:rPr>
-              <w:t>Thiết kế lớp</w:t>
+                <w:szCs w:val="24"/>
+              </w:rPr>
+              <w:t>Thêm doc cho API class</w:t>
             </w:r>
             <w:r>
               <w:rPr>
@@ -1457,6 +1182,7 @@
                 <w:noProof/>
                 <w:webHidden/>
                 <w:sz w:val="24"/>
+                <w:szCs w:val="24"/>
               </w:rPr>
               <w:tab/>
             </w:r>
@@ -1466,6 +1192,7 @@
                 <w:noProof/>
                 <w:webHidden/>
                 <w:sz w:val="24"/>
+                <w:szCs w:val="24"/>
               </w:rPr>
               <w:fldChar w:fldCharType="begin"/>
             </w:r>
@@ -1475,8 +1202,9 @@
                 <w:noProof/>
                 <w:webHidden/>
                 <w:sz w:val="24"/>
-              </w:rPr>
-              <w:instrText xml:space="preserve"> PAGEREF _Toc88169736 \h </w:instrText>
+                <w:szCs w:val="24"/>
+              </w:rPr>
+              <w:instrText xml:space="preserve"> PAGEREF _Toc90150565 \h </w:instrText>
             </w:r>
             <w:r>
               <w:rPr>
@@ -1484,6 +1212,7 @@
                 <w:noProof/>
                 <w:webHidden/>
                 <w:sz w:val="24"/>
+                <w:szCs w:val="24"/>
               </w:rPr>
             </w:r>
             <w:r>
@@ -1492,6 +1221,7 @@
                 <w:noProof/>
                 <w:webHidden/>
                 <w:sz w:val="24"/>
+                <w:szCs w:val="24"/>
               </w:rPr>
               <w:fldChar w:fldCharType="separate"/>
             </w:r>
@@ -1501,8 +1231,9 @@
                 <w:noProof/>
                 <w:webHidden/>
                 <w:sz w:val="24"/>
-              </w:rPr>
-              <w:t>19</w:t>
+                <w:szCs w:val="24"/>
+              </w:rPr>
+              <w:t>4</w:t>
             </w:r>
             <w:r>
               <w:rPr>
@@ -1510,218 +1241,7 @@
                 <w:noProof/>
                 <w:webHidden/>
                 <w:sz w:val="24"/>
-              </w:rPr>
-              <w:fldChar w:fldCharType="end"/>
-            </w:r>
-          </w:hyperlink>
-        </w:p>
-        <w:p>
-          <w:pPr>
-            <w:pStyle w:val="TOC4"/>
-            <w:tabs>
-              <w:tab w:val="left" w:pos="1400"/>
-              <w:tab w:val="right" w:leader="dot" w:pos="9749"/>
-            </w:tabs>
-            <w:rPr>
-              <w:rFonts w:ascii="Times New Roman" w:eastAsiaTheme="minorEastAsia" w:hAnsi="Times New Roman" w:cs="Times New Roman"/>
-              <w:noProof/>
-              <w:sz w:val="28"/>
-              <w:szCs w:val="22"/>
-            </w:rPr>
-          </w:pPr>
-          <w:hyperlink w:anchor="_Toc88169737" w:history="1">
-            <w:r>
-              <w:rPr>
-                <w:rStyle w:val="Hyperlink"/>
-                <w:rFonts w:ascii="Times New Roman" w:hAnsi="Times New Roman" w:cs="Times New Roman"/>
-                <w:noProof/>
-                <w:sz w:val="24"/>
-              </w:rPr>
-              <w:t>2.1.1.</w:t>
-            </w:r>
-            <w:r>
-              <w:rPr>
-                <w:rFonts w:ascii="Times New Roman" w:eastAsiaTheme="minorEastAsia" w:hAnsi="Times New Roman" w:cs="Times New Roman"/>
-                <w:noProof/>
-                <w:sz w:val="28"/>
-                <w:szCs w:val="22"/>
-              </w:rPr>
-              <w:tab/>
-            </w:r>
-            <w:r>
-              <w:rPr>
-                <w:rStyle w:val="Hyperlink"/>
-                <w:rFonts w:ascii="Times New Roman" w:hAnsi="Times New Roman" w:cs="Times New Roman"/>
-                <w:noProof/>
-                <w:sz w:val="24"/>
-              </w:rPr>
-              <w:t>Bổ sung mối quan hệ giữa các lớp</w:t>
-            </w:r>
-            <w:r>
-              <w:rPr>
-                <w:rFonts w:ascii="Times New Roman" w:hAnsi="Times New Roman" w:cs="Times New Roman"/>
-                <w:noProof/>
-                <w:webHidden/>
-                <w:sz w:val="24"/>
-              </w:rPr>
-              <w:tab/>
-            </w:r>
-            <w:r>
-              <w:rPr>
-                <w:rFonts w:ascii="Times New Roman" w:hAnsi="Times New Roman" w:cs="Times New Roman"/>
-                <w:noProof/>
-                <w:webHidden/>
-                <w:sz w:val="24"/>
-              </w:rPr>
-              <w:fldChar w:fldCharType="begin"/>
-            </w:r>
-            <w:r>
-              <w:rPr>
-                <w:rFonts w:ascii="Times New Roman" w:hAnsi="Times New Roman" w:cs="Times New Roman"/>
-                <w:noProof/>
-                <w:webHidden/>
-                <w:sz w:val="24"/>
-              </w:rPr>
-              <w:instrText xml:space="preserve"> PAGEREF _Toc88169737 \h </w:instrText>
-            </w:r>
-            <w:r>
-              <w:rPr>
-                <w:rFonts w:ascii="Times New Roman" w:hAnsi="Times New Roman" w:cs="Times New Roman"/>
-                <w:noProof/>
-                <w:webHidden/>
-                <w:sz w:val="24"/>
-              </w:rPr>
-            </w:r>
-            <w:r>
-              <w:rPr>
-                <w:rFonts w:ascii="Times New Roman" w:hAnsi="Times New Roman" w:cs="Times New Roman"/>
-                <w:noProof/>
-                <w:webHidden/>
-                <w:sz w:val="24"/>
-              </w:rPr>
-              <w:fldChar w:fldCharType="separate"/>
-            </w:r>
-            <w:r>
-              <w:rPr>
-                <w:rFonts w:ascii="Times New Roman" w:hAnsi="Times New Roman" w:cs="Times New Roman"/>
-                <w:noProof/>
-                <w:webHidden/>
-                <w:sz w:val="24"/>
-              </w:rPr>
-              <w:t>19</w:t>
-            </w:r>
-            <w:r>
-              <w:rPr>
-                <w:rFonts w:ascii="Times New Roman" w:hAnsi="Times New Roman" w:cs="Times New Roman"/>
-                <w:noProof/>
-                <w:webHidden/>
-                <w:sz w:val="24"/>
-              </w:rPr>
-              <w:fldChar w:fldCharType="end"/>
-            </w:r>
-          </w:hyperlink>
-        </w:p>
-        <w:p>
-          <w:pPr>
-            <w:pStyle w:val="TOC4"/>
-            <w:tabs>
-              <w:tab w:val="left" w:pos="1400"/>
-              <w:tab w:val="right" w:leader="dot" w:pos="9749"/>
-            </w:tabs>
-            <w:rPr>
-              <w:rFonts w:ascii="Times New Roman" w:eastAsiaTheme="minorEastAsia" w:hAnsi="Times New Roman" w:cs="Times New Roman"/>
-              <w:noProof/>
-              <w:sz w:val="28"/>
-              <w:szCs w:val="22"/>
-            </w:rPr>
-          </w:pPr>
-          <w:hyperlink w:anchor="_Toc88169738" w:history="1">
-            <w:r>
-              <w:rPr>
-                <w:rStyle w:val="Hyperlink"/>
-                <w:rFonts w:ascii="Times New Roman" w:hAnsi="Times New Roman" w:cs="Times New Roman"/>
-                <w:noProof/>
-                <w:sz w:val="24"/>
-              </w:rPr>
-              <w:t>2.1.2.</w:t>
-            </w:r>
-            <w:r>
-              <w:rPr>
-                <w:rFonts w:ascii="Times New Roman" w:eastAsiaTheme="minorEastAsia" w:hAnsi="Times New Roman" w:cs="Times New Roman"/>
-                <w:noProof/>
-                <w:sz w:val="28"/>
-                <w:szCs w:val="22"/>
-              </w:rPr>
-              <w:tab/>
-            </w:r>
-            <w:r>
-              <w:rPr>
-                <w:rStyle w:val="Hyperlink"/>
-                <w:rFonts w:ascii="Times New Roman" w:hAnsi="Times New Roman" w:cs="Times New Roman"/>
-                <w:noProof/>
-                <w:sz w:val="24"/>
-              </w:rPr>
-              <w:t>Lớp thiết kế</w:t>
-            </w:r>
-            <w:r>
-              <w:rPr>
-                <w:rFonts w:ascii="Times New Roman" w:hAnsi="Times New Roman" w:cs="Times New Roman"/>
-                <w:noProof/>
-                <w:webHidden/>
-                <w:sz w:val="24"/>
-              </w:rPr>
-              <w:tab/>
-            </w:r>
-            <w:r>
-              <w:rPr>
-                <w:rFonts w:ascii="Times New Roman" w:hAnsi="Times New Roman" w:cs="Times New Roman"/>
-                <w:noProof/>
-                <w:webHidden/>
-                <w:sz w:val="24"/>
-              </w:rPr>
-              <w:fldChar w:fldCharType="begin"/>
-            </w:r>
-            <w:r>
-              <w:rPr>
-                <w:rFonts w:ascii="Times New Roman" w:hAnsi="Times New Roman" w:cs="Times New Roman"/>
-                <w:noProof/>
-                <w:webHidden/>
-                <w:sz w:val="24"/>
-              </w:rPr>
-              <w:instrText xml:space="preserve"> PAGEREF _Toc88169738 \h </w:instrText>
-            </w:r>
-            <w:r>
-              <w:rPr>
-                <w:rFonts w:ascii="Times New Roman" w:hAnsi="Times New Roman" w:cs="Times New Roman"/>
-                <w:noProof/>
-                <w:webHidden/>
-                <w:sz w:val="24"/>
-              </w:rPr>
-            </w:r>
-            <w:r>
-              <w:rPr>
-                <w:rFonts w:ascii="Times New Roman" w:hAnsi="Times New Roman" w:cs="Times New Roman"/>
-                <w:noProof/>
-                <w:webHidden/>
-                <w:sz w:val="24"/>
-              </w:rPr>
-              <w:fldChar w:fldCharType="separate"/>
-            </w:r>
-            <w:r>
-              <w:rPr>
-                <w:rFonts w:ascii="Times New Roman" w:hAnsi="Times New Roman" w:cs="Times New Roman"/>
-                <w:noProof/>
-                <w:webHidden/>
-                <w:sz w:val="24"/>
-              </w:rPr>
-              <w:t>20</w:t>
-            </w:r>
-            <w:r>
-              <w:rPr>
-                <w:rFonts w:ascii="Times New Roman" w:hAnsi="Times New Roman" w:cs="Times New Roman"/>
-                <w:noProof/>
-                <w:webHidden/>
-                <w:sz w:val="24"/>
+                <w:szCs w:val="24"/>
               </w:rPr>
               <w:fldChar w:fldCharType="end"/>
             </w:r>
@@ -1734,26 +1254,22 @@
               <w:tab w:val="left" w:pos="840"/>
               <w:tab w:val="right" w:leader="dot" w:pos="9749"/>
             </w:tabs>
+            <w:spacing w:line="360" w:lineRule="auto"/>
             <w:rPr>
-              <w:rFonts w:ascii="Times New Roman" w:eastAsiaTheme="minorEastAsia" w:hAnsi="Times New Roman" w:cs="Times New Roman"/>
+              <w:rFonts w:eastAsiaTheme="minorEastAsia" w:cstheme="minorBidi"/>
               <w:noProof/>
-              <w:sz w:val="28"/>
-              <w:szCs w:val="22"/>
+              <w:sz w:val="24"/>
+              <w:szCs w:val="24"/>
             </w:rPr>
           </w:pPr>
-          <w:hyperlink w:anchor="_Toc88169739" w:history="1">
+          <w:hyperlink w:anchor="_Toc90150566" w:history="1">
             <w:r>
               <w:rPr>
                 <w:rStyle w:val="Hyperlink"/>
                 <w:rFonts w:ascii="Times New Roman" w:hAnsi="Times New Roman" w:cs="Times New Roman"/>
                 <w:noProof/>
                 <w:sz w:val="24"/>
-                <w14:scene3d>
-                  <w14:camera w14:prst="orthographicFront"/>
-                  <w14:lightRig w14:rig="threePt" w14:dir="t">
-                    <w14:rot w14:lat="0" w14:lon="0" w14:rev="0"/>
-                  </w14:lightRig>
-                </w14:scene3d>
+                <w:szCs w:val="24"/>
               </w:rPr>
               <w:t>2.2.</w:t>
             </w:r>
@@ -1761,8 +1277,8 @@
               <w:rPr>
                 <w:rFonts w:ascii="Times New Roman" w:eastAsiaTheme="minorEastAsia" w:hAnsi="Times New Roman" w:cs="Times New Roman"/>
                 <w:noProof/>
-                <w:sz w:val="28"/>
-                <w:szCs w:val="22"/>
+                <w:sz w:val="24"/>
+                <w:szCs w:val="24"/>
               </w:rPr>
               <w:tab/>
             </w:r>
@@ -1772,8 +1288,9 @@
                 <w:rFonts w:ascii="Times New Roman" w:hAnsi="Times New Roman" w:cs="Times New Roman"/>
                 <w:noProof/>
                 <w:sz w:val="24"/>
-              </w:rPr>
-              <w:t>Mô hình hóa dữ liệu</w:t>
+                <w:szCs w:val="24"/>
+              </w:rPr>
+              <w:t>Refactoring</w:t>
             </w:r>
             <w:r>
               <w:rPr>
@@ -1781,6 +1298,7 @@
                 <w:noProof/>
                 <w:webHidden/>
                 <w:sz w:val="24"/>
+                <w:szCs w:val="24"/>
               </w:rPr>
               <w:tab/>
             </w:r>
@@ -1790,6 +1308,7 @@
                 <w:noProof/>
                 <w:webHidden/>
                 <w:sz w:val="24"/>
+                <w:szCs w:val="24"/>
               </w:rPr>
               <w:fldChar w:fldCharType="begin"/>
             </w:r>
@@ -1799,8 +1318,9 @@
                 <w:noProof/>
                 <w:webHidden/>
                 <w:sz w:val="24"/>
-              </w:rPr>
-              <w:instrText xml:space="preserve"> PAGEREF _Toc88169739 \h </w:instrText>
+                <w:szCs w:val="24"/>
+              </w:rPr>
+              <w:instrText xml:space="preserve"> PAGEREF _Toc90150566 \h </w:instrText>
             </w:r>
             <w:r>
               <w:rPr>
@@ -1808,6 +1328,7 @@
                 <w:noProof/>
                 <w:webHidden/>
                 <w:sz w:val="24"/>
+                <w:szCs w:val="24"/>
               </w:rPr>
             </w:r>
             <w:r>
@@ -1816,6 +1337,7 @@
                 <w:noProof/>
                 <w:webHidden/>
                 <w:sz w:val="24"/>
+                <w:szCs w:val="24"/>
               </w:rPr>
               <w:fldChar w:fldCharType="separate"/>
             </w:r>
@@ -1825,8 +1347,9 @@
                 <w:noProof/>
                 <w:webHidden/>
                 <w:sz w:val="24"/>
-              </w:rPr>
-              <w:t>21</w:t>
+                <w:szCs w:val="24"/>
+              </w:rPr>
+              <w:t>7</w:t>
             </w:r>
             <w:r>
               <w:rPr>
@@ -1834,218 +1357,7 @@
                 <w:noProof/>
                 <w:webHidden/>
                 <w:sz w:val="24"/>
-              </w:rPr>
-              <w:fldChar w:fldCharType="end"/>
-            </w:r>
-          </w:hyperlink>
-        </w:p>
-        <w:p>
-          <w:pPr>
-            <w:pStyle w:val="TOC4"/>
-            <w:tabs>
-              <w:tab w:val="left" w:pos="1400"/>
-              <w:tab w:val="right" w:leader="dot" w:pos="9749"/>
-            </w:tabs>
-            <w:rPr>
-              <w:rFonts w:ascii="Times New Roman" w:eastAsiaTheme="minorEastAsia" w:hAnsi="Times New Roman" w:cs="Times New Roman"/>
-              <w:noProof/>
-              <w:sz w:val="28"/>
-              <w:szCs w:val="22"/>
-            </w:rPr>
-          </w:pPr>
-          <w:hyperlink w:anchor="_Toc88169740" w:history="1">
-            <w:r>
-              <w:rPr>
-                <w:rStyle w:val="Hyperlink"/>
-                <w:rFonts w:ascii="Times New Roman" w:hAnsi="Times New Roman" w:cs="Times New Roman"/>
-                <w:noProof/>
-                <w:sz w:val="24"/>
-              </w:rPr>
-              <w:t>2.2.1.</w:t>
-            </w:r>
-            <w:r>
-              <w:rPr>
-                <w:rFonts w:ascii="Times New Roman" w:eastAsiaTheme="minorEastAsia" w:hAnsi="Times New Roman" w:cs="Times New Roman"/>
-                <w:noProof/>
-                <w:sz w:val="28"/>
-                <w:szCs w:val="22"/>
-              </w:rPr>
-              <w:tab/>
-            </w:r>
-            <w:r>
-              <w:rPr>
-                <w:rStyle w:val="Hyperlink"/>
-                <w:rFonts w:ascii="Times New Roman" w:hAnsi="Times New Roman" w:cs="Times New Roman"/>
-                <w:noProof/>
-                <w:sz w:val="24"/>
-              </w:rPr>
-              <w:t>Mô hình khái niệm</w:t>
-            </w:r>
-            <w:r>
-              <w:rPr>
-                <w:rFonts w:ascii="Times New Roman" w:hAnsi="Times New Roman" w:cs="Times New Roman"/>
-                <w:noProof/>
-                <w:webHidden/>
-                <w:sz w:val="24"/>
-              </w:rPr>
-              <w:tab/>
-            </w:r>
-            <w:r>
-              <w:rPr>
-                <w:rFonts w:ascii="Times New Roman" w:hAnsi="Times New Roman" w:cs="Times New Roman"/>
-                <w:noProof/>
-                <w:webHidden/>
-                <w:sz w:val="24"/>
-              </w:rPr>
-              <w:fldChar w:fldCharType="begin"/>
-            </w:r>
-            <w:r>
-              <w:rPr>
-                <w:rFonts w:ascii="Times New Roman" w:hAnsi="Times New Roman" w:cs="Times New Roman"/>
-                <w:noProof/>
-                <w:webHidden/>
-                <w:sz w:val="24"/>
-              </w:rPr>
-              <w:instrText xml:space="preserve"> PAGEREF _Toc88169740 \h </w:instrText>
-            </w:r>
-            <w:r>
-              <w:rPr>
-                <w:rFonts w:ascii="Times New Roman" w:hAnsi="Times New Roman" w:cs="Times New Roman"/>
-                <w:noProof/>
-                <w:webHidden/>
-                <w:sz w:val="24"/>
-              </w:rPr>
-            </w:r>
-            <w:r>
-              <w:rPr>
-                <w:rFonts w:ascii="Times New Roman" w:hAnsi="Times New Roman" w:cs="Times New Roman"/>
-                <w:noProof/>
-                <w:webHidden/>
-                <w:sz w:val="24"/>
-              </w:rPr>
-              <w:fldChar w:fldCharType="separate"/>
-            </w:r>
-            <w:r>
-              <w:rPr>
-                <w:rFonts w:ascii="Times New Roman" w:hAnsi="Times New Roman" w:cs="Times New Roman"/>
-                <w:noProof/>
-                <w:webHidden/>
-                <w:sz w:val="24"/>
-              </w:rPr>
-              <w:t>21</w:t>
-            </w:r>
-            <w:r>
-              <w:rPr>
-                <w:rFonts w:ascii="Times New Roman" w:hAnsi="Times New Roman" w:cs="Times New Roman"/>
-                <w:noProof/>
-                <w:webHidden/>
-                <w:sz w:val="24"/>
-              </w:rPr>
-              <w:fldChar w:fldCharType="end"/>
-            </w:r>
-          </w:hyperlink>
-        </w:p>
-        <w:p>
-          <w:pPr>
-            <w:pStyle w:val="TOC4"/>
-            <w:tabs>
-              <w:tab w:val="left" w:pos="1400"/>
-              <w:tab w:val="right" w:leader="dot" w:pos="9749"/>
-            </w:tabs>
-            <w:rPr>
-              <w:rFonts w:ascii="Times New Roman" w:eastAsiaTheme="minorEastAsia" w:hAnsi="Times New Roman" w:cs="Times New Roman"/>
-              <w:noProof/>
-              <w:sz w:val="28"/>
-              <w:szCs w:val="22"/>
-            </w:rPr>
-          </w:pPr>
-          <w:hyperlink w:anchor="_Toc88169741" w:history="1">
-            <w:r>
-              <w:rPr>
-                <w:rStyle w:val="Hyperlink"/>
-                <w:rFonts w:ascii="Times New Roman" w:hAnsi="Times New Roman" w:cs="Times New Roman"/>
-                <w:noProof/>
-                <w:sz w:val="24"/>
-              </w:rPr>
-              <w:t>2.2.2.</w:t>
-            </w:r>
-            <w:r>
-              <w:rPr>
-                <w:rFonts w:ascii="Times New Roman" w:eastAsiaTheme="minorEastAsia" w:hAnsi="Times New Roman" w:cs="Times New Roman"/>
-                <w:noProof/>
-                <w:sz w:val="28"/>
-                <w:szCs w:val="22"/>
-              </w:rPr>
-              <w:tab/>
-            </w:r>
-            <w:r>
-              <w:rPr>
-                <w:rStyle w:val="Hyperlink"/>
-                <w:rFonts w:ascii="Times New Roman" w:hAnsi="Times New Roman" w:cs="Times New Roman"/>
-                <w:noProof/>
-                <w:sz w:val="24"/>
-              </w:rPr>
-              <w:t>Thiết kế cơ sở dữ liệu</w:t>
-            </w:r>
-            <w:r>
-              <w:rPr>
-                <w:rFonts w:ascii="Times New Roman" w:hAnsi="Times New Roman" w:cs="Times New Roman"/>
-                <w:noProof/>
-                <w:webHidden/>
-                <w:sz w:val="24"/>
-              </w:rPr>
-              <w:tab/>
-            </w:r>
-            <w:r>
-              <w:rPr>
-                <w:rFonts w:ascii="Times New Roman" w:hAnsi="Times New Roman" w:cs="Times New Roman"/>
-                <w:noProof/>
-                <w:webHidden/>
-                <w:sz w:val="24"/>
-              </w:rPr>
-              <w:fldChar w:fldCharType="begin"/>
-            </w:r>
-            <w:r>
-              <w:rPr>
-                <w:rFonts w:ascii="Times New Roman" w:hAnsi="Times New Roman" w:cs="Times New Roman"/>
-                <w:noProof/>
-                <w:webHidden/>
-                <w:sz w:val="24"/>
-              </w:rPr>
-              <w:instrText xml:space="preserve"> PAGEREF _Toc88169741 \h </w:instrText>
-            </w:r>
-            <w:r>
-              <w:rPr>
-                <w:rFonts w:ascii="Times New Roman" w:hAnsi="Times New Roman" w:cs="Times New Roman"/>
-                <w:noProof/>
-                <w:webHidden/>
-                <w:sz w:val="24"/>
-              </w:rPr>
-            </w:r>
-            <w:r>
-              <w:rPr>
-                <w:rFonts w:ascii="Times New Roman" w:hAnsi="Times New Roman" w:cs="Times New Roman"/>
-                <w:noProof/>
-                <w:webHidden/>
-                <w:sz w:val="24"/>
-              </w:rPr>
-              <w:fldChar w:fldCharType="separate"/>
-            </w:r>
-            <w:r>
-              <w:rPr>
-                <w:rFonts w:ascii="Times New Roman" w:hAnsi="Times New Roman" w:cs="Times New Roman"/>
-                <w:noProof/>
-                <w:webHidden/>
-                <w:sz w:val="24"/>
-              </w:rPr>
-              <w:t>22</w:t>
-            </w:r>
-            <w:r>
-              <w:rPr>
-                <w:rFonts w:ascii="Times New Roman" w:hAnsi="Times New Roman" w:cs="Times New Roman"/>
-                <w:noProof/>
-                <w:webHidden/>
-                <w:sz w:val="24"/>
+                <w:szCs w:val="24"/>
               </w:rPr>
               <w:fldChar w:fldCharType="end"/>
             </w:r>
@@ -2072,7 +1384,7 @@
       <w:pPr>
         <w:pStyle w:val="Heading1"/>
       </w:pPr>
-      <w:bookmarkStart w:id="0" w:name="_Toc88169724"/>
+      <w:bookmarkStart w:id="0" w:name="_Toc90150556"/>
       <w:r>
         <w:t>Link đã nộ</w:t>
       </w:r>
@@ -2090,37 +1402,1158 @@
           <w:rPr>
             <w:rStyle w:val="Hyperlink"/>
           </w:rPr>
-          <w:t>https://github.com/HieuPham2000/PhamTrungHieu-20183535</w:t>
+          <w:t>https://github.com/HieuPham2000/PhamTrungHieu-20183535-710808.git</w:t>
         </w:r>
       </w:hyperlink>
+    </w:p>
+    <w:p>
+      <w:pPr>
+        <w:pStyle w:val="Heading1"/>
+      </w:pPr>
+      <w:bookmarkStart w:id="1" w:name="_Toc90150557"/>
+      <w:r>
+        <w:t>Nội dung báo cáo kết quả thực hành</w:t>
+      </w:r>
+      <w:bookmarkStart w:id="2" w:name="_GoBack"/>
+      <w:bookmarkEnd w:id="1"/>
+      <w:bookmarkEnd w:id="2"/>
+    </w:p>
+    <w:p>
+      <w:pPr>
+        <w:pStyle w:val="Heading2"/>
+      </w:pPr>
+      <w:bookmarkStart w:id="3" w:name="_Toc90150558"/>
+      <w:r>
+        <w:t>Kiểm thử</w:t>
+      </w:r>
+      <w:bookmarkEnd w:id="3"/>
+    </w:p>
+    <w:p>
+      <w:pPr>
+        <w:pStyle w:val="Heading3"/>
+      </w:pPr>
+      <w:bookmarkStart w:id="4" w:name="_Toc90150559"/>
+      <w:r>
+        <w:t xml:space="preserve">Tạo Unit Test </w:t>
+      </w:r>
+      <w:r>
+        <w:t>Validate phone number</w:t>
+      </w:r>
+      <w:bookmarkEnd w:id="4"/>
+    </w:p>
+    <w:p>
+      <w:pPr>
+        <w:pStyle w:val="ListParagraph"/>
+        <w:ind w:left="0"/>
+        <w:jc w:val="center"/>
+      </w:pPr>
       <w:r>
         <w:rPr>
-          <w:rStyle w:val="Hyperlink"/>
+          <w:noProof/>
         </w:rPr>
-        <w:t>-710808</w:t>
+        <w:drawing>
+          <wp:inline distT="0" distB="0" distL="0" distR="0" wp14:anchorId="3C539AAB" wp14:editId="5467283B">
+            <wp:extent cx="6196965" cy="2407920"/>
+            <wp:effectExtent l="0" t="0" r="0" b="0"/>
+            <wp:docPr id="1" name="Picture 1"/>
+            <wp:cNvGraphicFramePr>
+              <a:graphicFrameLocks xmlns:a="http://schemas.openxmlformats.org/drawingml/2006/main" noChangeAspect="1"/>
+            </wp:cNvGraphicFramePr>
+            <a:graphic xmlns:a="http://schemas.openxmlformats.org/drawingml/2006/main">
+              <a:graphicData uri="http://schemas.openxmlformats.org/drawingml/2006/picture">
+                <pic:pic xmlns:pic="http://schemas.openxmlformats.org/drawingml/2006/picture">
+                  <pic:nvPicPr>
+                    <pic:cNvPr id="1" name=""/>
+                    <pic:cNvPicPr/>
+                  </pic:nvPicPr>
+                  <pic:blipFill>
+                    <a:blip r:embed="rId12"/>
+                    <a:stretch>
+                      <a:fillRect/>
+                    </a:stretch>
+                  </pic:blipFill>
+                  <pic:spPr>
+                    <a:xfrm>
+                      <a:off x="0" y="0"/>
+                      <a:ext cx="6196965" cy="2407920"/>
+                    </a:xfrm>
+                    <a:prstGeom prst="rect">
+                      <a:avLst/>
+                    </a:prstGeom>
+                  </pic:spPr>
+                </pic:pic>
+              </a:graphicData>
+            </a:graphic>
+          </wp:inline>
+        </w:drawing>
       </w:r>
     </w:p>
     <w:p>
       <w:pPr>
         <w:pStyle w:val="ListParagraph"/>
+        <w:jc w:val="center"/>
       </w:pPr>
     </w:p>
     <w:p>
       <w:pPr>
-        <w:pStyle w:val="Heading1"/>
-      </w:pPr>
-      <w:bookmarkStart w:id="1" w:name="_Toc88169725"/>
+        <w:pStyle w:val="ListParagraph"/>
+        <w:ind w:left="0"/>
+        <w:jc w:val="center"/>
+      </w:pPr>
       <w:r>
-        <w:t>Nội dung báo cáo kết quả thực hành</w:t>
+        <w:rPr>
+          <w:noProof/>
+        </w:rPr>
+        <w:drawing>
+          <wp:inline distT="0" distB="0" distL="0" distR="0" wp14:anchorId="4FC215F8" wp14:editId="7A7F18E0">
+            <wp:extent cx="6196965" cy="2094865"/>
+            <wp:effectExtent l="0" t="0" r="0" b="635"/>
+            <wp:docPr id="12" name="Picture 12"/>
+            <wp:cNvGraphicFramePr>
+              <a:graphicFrameLocks xmlns:a="http://schemas.openxmlformats.org/drawingml/2006/main" noChangeAspect="1"/>
+            </wp:cNvGraphicFramePr>
+            <a:graphic xmlns:a="http://schemas.openxmlformats.org/drawingml/2006/main">
+              <a:graphicData uri="http://schemas.openxmlformats.org/drawingml/2006/picture">
+                <pic:pic xmlns:pic="http://schemas.openxmlformats.org/drawingml/2006/picture">
+                  <pic:nvPicPr>
+                    <pic:cNvPr id="1" name=""/>
+                    <pic:cNvPicPr/>
+                  </pic:nvPicPr>
+                  <pic:blipFill>
+                    <a:blip r:embed="rId13"/>
+                    <a:stretch>
+                      <a:fillRect/>
+                    </a:stretch>
+                  </pic:blipFill>
+                  <pic:spPr>
+                    <a:xfrm>
+                      <a:off x="0" y="0"/>
+                      <a:ext cx="6196965" cy="2094865"/>
+                    </a:xfrm>
+                    <a:prstGeom prst="rect">
+                      <a:avLst/>
+                    </a:prstGeom>
+                  </pic:spPr>
+                </pic:pic>
+              </a:graphicData>
+            </a:graphic>
+          </wp:inline>
+        </w:drawing>
       </w:r>
-      <w:bookmarkEnd w:id="1"/>
     </w:p>
     <w:p>
-      <w:bookmarkStart w:id="2" w:name="_GoBack"/>
-      <w:bookmarkEnd w:id="2"/>
+      <w:pPr>
+        <w:pStyle w:val="ListParagraph"/>
+        <w:ind w:left="0"/>
+        <w:jc w:val="center"/>
+      </w:pPr>
+    </w:p>
+    <w:p>
+      <w:pPr>
+        <w:pStyle w:val="Heading3"/>
+      </w:pPr>
+      <w:bookmarkStart w:id="5" w:name="_Toc90150560"/>
+      <w:r>
+        <w:t xml:space="preserve">Tạo Unit Test </w:t>
+      </w:r>
+      <w:r>
+        <w:t>Validate name</w:t>
+      </w:r>
+      <w:bookmarkEnd w:id="5"/>
+    </w:p>
+    <w:p>
+      <w:r>
+        <w:rPr>
+          <w:noProof/>
+        </w:rPr>
+        <w:drawing>
+          <wp:inline distT="0" distB="0" distL="0" distR="0" wp14:anchorId="58A32884" wp14:editId="45ED249A">
+            <wp:extent cx="6196965" cy="1349375"/>
+            <wp:effectExtent l="0" t="0" r="0" b="3175"/>
+            <wp:docPr id="18" name="Picture 18"/>
+            <wp:cNvGraphicFramePr>
+              <a:graphicFrameLocks xmlns:a="http://schemas.openxmlformats.org/drawingml/2006/main" noChangeAspect="1"/>
+            </wp:cNvGraphicFramePr>
+            <a:graphic xmlns:a="http://schemas.openxmlformats.org/drawingml/2006/main">
+              <a:graphicData uri="http://schemas.openxmlformats.org/drawingml/2006/picture">
+                <pic:pic xmlns:pic="http://schemas.openxmlformats.org/drawingml/2006/picture">
+                  <pic:nvPicPr>
+                    <pic:cNvPr id="1" name=""/>
+                    <pic:cNvPicPr/>
+                  </pic:nvPicPr>
+                  <pic:blipFill>
+                    <a:blip r:embed="rId14"/>
+                    <a:stretch>
+                      <a:fillRect/>
+                    </a:stretch>
+                  </pic:blipFill>
+                  <pic:spPr>
+                    <a:xfrm>
+                      <a:off x="0" y="0"/>
+                      <a:ext cx="6196965" cy="1349375"/>
+                    </a:xfrm>
+                    <a:prstGeom prst="rect">
+                      <a:avLst/>
+                    </a:prstGeom>
+                  </pic:spPr>
+                </pic:pic>
+              </a:graphicData>
+            </a:graphic>
+          </wp:inline>
+        </w:drawing>
+      </w:r>
+    </w:p>
+    <w:p/>
+    <w:p>
+      <w:r>
+        <w:rPr>
+          <w:noProof/>
+        </w:rPr>
+        <w:drawing>
+          <wp:inline distT="0" distB="0" distL="0" distR="0" wp14:anchorId="5B8D5903" wp14:editId="0CB13C34">
+            <wp:extent cx="6196965" cy="2426970"/>
+            <wp:effectExtent l="0" t="0" r="0" b="0"/>
+            <wp:docPr id="24" name="Picture 24"/>
+            <wp:cNvGraphicFramePr>
+              <a:graphicFrameLocks xmlns:a="http://schemas.openxmlformats.org/drawingml/2006/main" noChangeAspect="1"/>
+            </wp:cNvGraphicFramePr>
+            <a:graphic xmlns:a="http://schemas.openxmlformats.org/drawingml/2006/main">
+              <a:graphicData uri="http://schemas.openxmlformats.org/drawingml/2006/picture">
+                <pic:pic xmlns:pic="http://schemas.openxmlformats.org/drawingml/2006/picture">
+                  <pic:nvPicPr>
+                    <pic:cNvPr id="1" name=""/>
+                    <pic:cNvPicPr/>
+                  </pic:nvPicPr>
+                  <pic:blipFill>
+                    <a:blip r:embed="rId15"/>
+                    <a:stretch>
+                      <a:fillRect/>
+                    </a:stretch>
+                  </pic:blipFill>
+                  <pic:spPr>
+                    <a:xfrm>
+                      <a:off x="0" y="0"/>
+                      <a:ext cx="6196965" cy="2426970"/>
+                    </a:xfrm>
+                    <a:prstGeom prst="rect">
+                      <a:avLst/>
+                    </a:prstGeom>
+                  </pic:spPr>
+                </pic:pic>
+              </a:graphicData>
+            </a:graphic>
+          </wp:inline>
+        </w:drawing>
+      </w:r>
+    </w:p>
+    <w:p/>
+    <w:p>
+      <w:pPr>
+        <w:pStyle w:val="Heading3"/>
+      </w:pPr>
+      <w:bookmarkStart w:id="6" w:name="_Toc90150561"/>
+      <w:r>
+        <w:t xml:space="preserve">Tạo Unit Test </w:t>
+      </w:r>
+      <w:r>
+        <w:t>Validate address</w:t>
+      </w:r>
+      <w:bookmarkEnd w:id="6"/>
+    </w:p>
+    <w:p>
+      <w:r>
+        <w:rPr>
+          <w:noProof/>
+        </w:rPr>
+        <w:drawing>
+          <wp:inline distT="0" distB="0" distL="0" distR="0" wp14:anchorId="4180B2C7" wp14:editId="09BFDAE0">
+            <wp:extent cx="6196965" cy="1391285"/>
+            <wp:effectExtent l="0" t="0" r="0" b="0"/>
+            <wp:docPr id="21" name="Picture 21"/>
+            <wp:cNvGraphicFramePr>
+              <a:graphicFrameLocks xmlns:a="http://schemas.openxmlformats.org/drawingml/2006/main" noChangeAspect="1"/>
+            </wp:cNvGraphicFramePr>
+            <a:graphic xmlns:a="http://schemas.openxmlformats.org/drawingml/2006/main">
+              <a:graphicData uri="http://schemas.openxmlformats.org/drawingml/2006/picture">
+                <pic:pic xmlns:pic="http://schemas.openxmlformats.org/drawingml/2006/picture">
+                  <pic:nvPicPr>
+                    <pic:cNvPr id="1" name=""/>
+                    <pic:cNvPicPr/>
+                  </pic:nvPicPr>
+                  <pic:blipFill>
+                    <a:blip r:embed="rId16"/>
+                    <a:stretch>
+                      <a:fillRect/>
+                    </a:stretch>
+                  </pic:blipFill>
+                  <pic:spPr>
+                    <a:xfrm>
+                      <a:off x="0" y="0"/>
+                      <a:ext cx="6196965" cy="1391285"/>
+                    </a:xfrm>
+                    <a:prstGeom prst="rect">
+                      <a:avLst/>
+                    </a:prstGeom>
+                  </pic:spPr>
+                </pic:pic>
+              </a:graphicData>
+            </a:graphic>
+          </wp:inline>
+        </w:drawing>
+      </w:r>
+    </w:p>
+    <w:p/>
+    <w:p>
+      <w:r>
+        <w:rPr>
+          <w:noProof/>
+        </w:rPr>
+        <w:drawing>
+          <wp:inline distT="0" distB="0" distL="0" distR="0" wp14:anchorId="2A5CB09B" wp14:editId="49EA6173">
+            <wp:extent cx="6196965" cy="2404745"/>
+            <wp:effectExtent l="0" t="0" r="0" b="0"/>
+            <wp:docPr id="23" name="Picture 23"/>
+            <wp:cNvGraphicFramePr>
+              <a:graphicFrameLocks xmlns:a="http://schemas.openxmlformats.org/drawingml/2006/main" noChangeAspect="1"/>
+            </wp:cNvGraphicFramePr>
+            <a:graphic xmlns:a="http://schemas.openxmlformats.org/drawingml/2006/main">
+              <a:graphicData uri="http://schemas.openxmlformats.org/drawingml/2006/picture">
+                <pic:pic xmlns:pic="http://schemas.openxmlformats.org/drawingml/2006/picture">
+                  <pic:nvPicPr>
+                    <pic:cNvPr id="1" name=""/>
+                    <pic:cNvPicPr/>
+                  </pic:nvPicPr>
+                  <pic:blipFill>
+                    <a:blip r:embed="rId17"/>
+                    <a:stretch>
+                      <a:fillRect/>
+                    </a:stretch>
+                  </pic:blipFill>
+                  <pic:spPr>
+                    <a:xfrm>
+                      <a:off x="0" y="0"/>
+                      <a:ext cx="6196965" cy="2404745"/>
+                    </a:xfrm>
+                    <a:prstGeom prst="rect">
+                      <a:avLst/>
+                    </a:prstGeom>
+                  </pic:spPr>
+                </pic:pic>
+              </a:graphicData>
+            </a:graphic>
+          </wp:inline>
+        </w:drawing>
+      </w:r>
+    </w:p>
+    <w:p/>
+    <w:p>
+      <w:pPr>
+        <w:pStyle w:val="Heading3"/>
+      </w:pPr>
+      <w:bookmarkStart w:id="7" w:name="_Toc90150562"/>
+      <w:r>
+        <w:t>Tạo Test Suit</w:t>
+      </w:r>
+      <w:r>
+        <w:t>e</w:t>
+      </w:r>
+      <w:bookmarkEnd w:id="7"/>
+    </w:p>
+    <w:p>
+      <w:r>
+        <w:rPr>
+          <w:noProof/>
+        </w:rPr>
+        <w:lastRenderedPageBreak/>
+        <w:drawing>
+          <wp:inline distT="0" distB="0" distL="0" distR="0" wp14:anchorId="3C6981B5" wp14:editId="7A8C9ECC">
+            <wp:extent cx="6196965" cy="1965325"/>
+            <wp:effectExtent l="0" t="0" r="0" b="0"/>
+            <wp:docPr id="25" name="Picture 25"/>
+            <wp:cNvGraphicFramePr>
+              <a:graphicFrameLocks xmlns:a="http://schemas.openxmlformats.org/drawingml/2006/main" noChangeAspect="1"/>
+            </wp:cNvGraphicFramePr>
+            <a:graphic xmlns:a="http://schemas.openxmlformats.org/drawingml/2006/main">
+              <a:graphicData uri="http://schemas.openxmlformats.org/drawingml/2006/picture">
+                <pic:pic xmlns:pic="http://schemas.openxmlformats.org/drawingml/2006/picture">
+                  <pic:nvPicPr>
+                    <pic:cNvPr id="1" name=""/>
+                    <pic:cNvPicPr/>
+                  </pic:nvPicPr>
+                  <pic:blipFill>
+                    <a:blip r:embed="rId18"/>
+                    <a:stretch>
+                      <a:fillRect/>
+                    </a:stretch>
+                  </pic:blipFill>
+                  <pic:spPr>
+                    <a:xfrm>
+                      <a:off x="0" y="0"/>
+                      <a:ext cx="6196965" cy="1965325"/>
+                    </a:xfrm>
+                    <a:prstGeom prst="rect">
+                      <a:avLst/>
+                    </a:prstGeom>
+                  </pic:spPr>
+                </pic:pic>
+              </a:graphicData>
+            </a:graphic>
+          </wp:inline>
+        </w:drawing>
+      </w:r>
+    </w:p>
+    <w:p/>
+    <w:p>
+      <w:pPr>
+        <w:pStyle w:val="Heading3"/>
+      </w:pPr>
+      <w:bookmarkStart w:id="8" w:name="_Toc90150563"/>
+      <w:r>
+        <w:t>Chạy tất cả Test Case</w:t>
+      </w:r>
+      <w:bookmarkEnd w:id="8"/>
+    </w:p>
+    <w:p>
+      <w:r>
+        <w:rPr>
+          <w:noProof/>
+        </w:rPr>
+        <w:drawing>
+          <wp:inline distT="0" distB="0" distL="0" distR="0" wp14:anchorId="03F080F6" wp14:editId="0E0F9419">
+            <wp:extent cx="6196965" cy="2720975"/>
+            <wp:effectExtent l="0" t="0" r="0" b="3175"/>
+            <wp:docPr id="26" name="Picture 26"/>
+            <wp:cNvGraphicFramePr>
+              <a:graphicFrameLocks xmlns:a="http://schemas.openxmlformats.org/drawingml/2006/main" noChangeAspect="1"/>
+            </wp:cNvGraphicFramePr>
+            <a:graphic xmlns:a="http://schemas.openxmlformats.org/drawingml/2006/main">
+              <a:graphicData uri="http://schemas.openxmlformats.org/drawingml/2006/picture">
+                <pic:pic xmlns:pic="http://schemas.openxmlformats.org/drawingml/2006/picture">
+                  <pic:nvPicPr>
+                    <pic:cNvPr id="1" name=""/>
+                    <pic:cNvPicPr/>
+                  </pic:nvPicPr>
+                  <pic:blipFill>
+                    <a:blip r:embed="rId19"/>
+                    <a:stretch>
+                      <a:fillRect/>
+                    </a:stretch>
+                  </pic:blipFill>
+                  <pic:spPr>
+                    <a:xfrm>
+                      <a:off x="0" y="0"/>
+                      <a:ext cx="6196965" cy="2720975"/>
+                    </a:xfrm>
+                    <a:prstGeom prst="rect">
+                      <a:avLst/>
+                    </a:prstGeom>
+                  </pic:spPr>
+                </pic:pic>
+              </a:graphicData>
+            </a:graphic>
+          </wp:inline>
+        </w:drawing>
+      </w:r>
+    </w:p>
+    <w:p/>
+    <w:p>
+      <w:pPr>
+        <w:pStyle w:val="Heading2"/>
+      </w:pPr>
+      <w:bookmarkStart w:id="9" w:name="_Toc90150564"/>
+      <w:r>
+        <w:t>Lập trình</w:t>
+      </w:r>
+      <w:bookmarkEnd w:id="9"/>
+    </w:p>
+    <w:p>
+      <w:pPr>
+        <w:pStyle w:val="Heading3"/>
+      </w:pPr>
+      <w:bookmarkStart w:id="10" w:name="_Toc90150565"/>
+      <w:r>
+        <w:t>Thêm doc cho API class</w:t>
+      </w:r>
+      <w:bookmarkEnd w:id="10"/>
+    </w:p>
+    <w:p>
+      <w:pPr>
+        <w:pStyle w:val="ListParagraph"/>
+        <w:numPr>
+          <w:ilvl w:val="0"/>
+          <w:numId w:val="42"/>
+        </w:numPr>
+      </w:pPr>
+      <w:r>
+        <w:t>Thêm documentation cho class</w:t>
+      </w:r>
+    </w:p>
+    <w:p>
+      <w:pPr>
+        <w:pStyle w:val="ListParagraph"/>
+        <w:ind w:left="360"/>
+      </w:pPr>
+      <w:r>
+        <w:rPr>
+          <w:noProof/>
+        </w:rPr>
+        <w:drawing>
+          <wp:inline distT="0" distB="0" distL="0" distR="0" wp14:anchorId="48E28E9E" wp14:editId="2EB00E20">
+            <wp:extent cx="6196965" cy="775970"/>
+            <wp:effectExtent l="0" t="0" r="0" b="5080"/>
+            <wp:docPr id="27" name="Picture 27"/>
+            <wp:cNvGraphicFramePr>
+              <a:graphicFrameLocks xmlns:a="http://schemas.openxmlformats.org/drawingml/2006/main" noChangeAspect="1"/>
+            </wp:cNvGraphicFramePr>
+            <a:graphic xmlns:a="http://schemas.openxmlformats.org/drawingml/2006/main">
+              <a:graphicData uri="http://schemas.openxmlformats.org/drawingml/2006/picture">
+                <pic:pic xmlns:pic="http://schemas.openxmlformats.org/drawingml/2006/picture">
+                  <pic:nvPicPr>
+                    <pic:cNvPr id="1" name=""/>
+                    <pic:cNvPicPr/>
+                  </pic:nvPicPr>
+                  <pic:blipFill>
+                    <a:blip r:embed="rId20"/>
+                    <a:stretch>
+                      <a:fillRect/>
+                    </a:stretch>
+                  </pic:blipFill>
+                  <pic:spPr>
+                    <a:xfrm>
+                      <a:off x="0" y="0"/>
+                      <a:ext cx="6196965" cy="775970"/>
+                    </a:xfrm>
+                    <a:prstGeom prst="rect">
+                      <a:avLst/>
+                    </a:prstGeom>
+                  </pic:spPr>
+                </pic:pic>
+              </a:graphicData>
+            </a:graphic>
+          </wp:inline>
+        </w:drawing>
+      </w:r>
+    </w:p>
+    <w:p>
+      <w:pPr>
+        <w:pStyle w:val="ListParagraph"/>
+        <w:numPr>
+          <w:ilvl w:val="0"/>
+          <w:numId w:val="42"/>
+        </w:numPr>
+      </w:pPr>
+      <w:r>
+        <w:t>Thêm documentation cho attributes</w:t>
+      </w:r>
+    </w:p>
+    <w:p>
+      <w:pPr>
+        <w:pStyle w:val="ListParagraph"/>
+        <w:ind w:left="360"/>
+      </w:pPr>
+      <w:r>
+        <w:rPr>
+          <w:noProof/>
+        </w:rPr>
+        <w:lastRenderedPageBreak/>
+        <w:drawing>
+          <wp:inline distT="0" distB="0" distL="0" distR="0" wp14:anchorId="42831F77" wp14:editId="24E5E183">
+            <wp:extent cx="6196965" cy="2118360"/>
+            <wp:effectExtent l="0" t="0" r="0" b="0"/>
+            <wp:docPr id="28" name="Picture 28"/>
+            <wp:cNvGraphicFramePr>
+              <a:graphicFrameLocks xmlns:a="http://schemas.openxmlformats.org/drawingml/2006/main" noChangeAspect="1"/>
+            </wp:cNvGraphicFramePr>
+            <a:graphic xmlns:a="http://schemas.openxmlformats.org/drawingml/2006/main">
+              <a:graphicData uri="http://schemas.openxmlformats.org/drawingml/2006/picture">
+                <pic:pic xmlns:pic="http://schemas.openxmlformats.org/drawingml/2006/picture">
+                  <pic:nvPicPr>
+                    <pic:cNvPr id="1" name=""/>
+                    <pic:cNvPicPr/>
+                  </pic:nvPicPr>
+                  <pic:blipFill>
+                    <a:blip r:embed="rId21"/>
+                    <a:stretch>
+                      <a:fillRect/>
+                    </a:stretch>
+                  </pic:blipFill>
+                  <pic:spPr>
+                    <a:xfrm>
+                      <a:off x="0" y="0"/>
+                      <a:ext cx="6196965" cy="2118360"/>
+                    </a:xfrm>
+                    <a:prstGeom prst="rect">
+                      <a:avLst/>
+                    </a:prstGeom>
+                  </pic:spPr>
+                </pic:pic>
+              </a:graphicData>
+            </a:graphic>
+          </wp:inline>
+        </w:drawing>
+      </w:r>
+    </w:p>
+    <w:p>
+      <w:pPr>
+        <w:pStyle w:val="ListParagraph"/>
+        <w:ind w:left="360"/>
+      </w:pPr>
+    </w:p>
+    <w:p>
+      <w:pPr>
+        <w:pStyle w:val="ListParagraph"/>
+        <w:numPr>
+          <w:ilvl w:val="0"/>
+          <w:numId w:val="42"/>
+        </w:numPr>
+      </w:pPr>
+      <w:r>
+        <w:t>Thêm documentation cho methods</w:t>
+      </w:r>
+    </w:p>
+    <w:p>
+      <w:pPr>
+        <w:pStyle w:val="ListParagraph"/>
+        <w:numPr>
+          <w:ilvl w:val="1"/>
+          <w:numId w:val="42"/>
+        </w:numPr>
+      </w:pPr>
+      <w:r>
+        <w:t>Phương thức get:</w:t>
+      </w:r>
+    </w:p>
+    <w:p>
+      <w:pPr>
+        <w:pStyle w:val="ListParagraph"/>
+        <w:ind w:left="0"/>
+      </w:pPr>
+      <w:r>
+        <w:rPr>
+          <w:noProof/>
+        </w:rPr>
+        <w:drawing>
+          <wp:inline distT="0" distB="0" distL="0" distR="0" wp14:anchorId="0CC50E90" wp14:editId="4FB2D75C">
+            <wp:extent cx="6502400" cy="2547620"/>
+            <wp:effectExtent l="0" t="0" r="0" b="5080"/>
+            <wp:docPr id="29" name="Picture 29"/>
+            <wp:cNvGraphicFramePr>
+              <a:graphicFrameLocks xmlns:a="http://schemas.openxmlformats.org/drawingml/2006/main" noChangeAspect="1"/>
+            </wp:cNvGraphicFramePr>
+            <a:graphic xmlns:a="http://schemas.openxmlformats.org/drawingml/2006/main">
+              <a:graphicData uri="http://schemas.openxmlformats.org/drawingml/2006/picture">
+                <pic:pic xmlns:pic="http://schemas.openxmlformats.org/drawingml/2006/picture">
+                  <pic:nvPicPr>
+                    <pic:cNvPr id="1" name=""/>
+                    <pic:cNvPicPr/>
+                  </pic:nvPicPr>
+                  <pic:blipFill>
+                    <a:blip r:embed="rId22"/>
+                    <a:stretch>
+                      <a:fillRect/>
+                    </a:stretch>
+                  </pic:blipFill>
+                  <pic:spPr>
+                    <a:xfrm>
+                      <a:off x="0" y="0"/>
+                      <a:ext cx="6502400" cy="2547620"/>
+                    </a:xfrm>
+                    <a:prstGeom prst="rect">
+                      <a:avLst/>
+                    </a:prstGeom>
+                  </pic:spPr>
+                </pic:pic>
+              </a:graphicData>
+            </a:graphic>
+          </wp:inline>
+        </w:drawing>
+      </w:r>
+    </w:p>
+    <w:p>
+      <w:pPr>
+        <w:pStyle w:val="ListParagraph"/>
+        <w:numPr>
+          <w:ilvl w:val="1"/>
+          <w:numId w:val="42"/>
+        </w:numPr>
+      </w:pPr>
+      <w:r>
+        <w:t>Phương thức post</w:t>
+      </w:r>
+    </w:p>
+    <w:p>
+      <w:r>
+        <w:rPr>
+          <w:noProof/>
+        </w:rPr>
+        <w:drawing>
+          <wp:inline distT="0" distB="0" distL="0" distR="0" wp14:anchorId="70672657" wp14:editId="2D4570D9">
+            <wp:extent cx="6196965" cy="2668270"/>
+            <wp:effectExtent l="0" t="0" r="0" b="0"/>
+            <wp:docPr id="30" name="Picture 30"/>
+            <wp:cNvGraphicFramePr>
+              <a:graphicFrameLocks xmlns:a="http://schemas.openxmlformats.org/drawingml/2006/main" noChangeAspect="1"/>
+            </wp:cNvGraphicFramePr>
+            <a:graphic xmlns:a="http://schemas.openxmlformats.org/drawingml/2006/main">
+              <a:graphicData uri="http://schemas.openxmlformats.org/drawingml/2006/picture">
+                <pic:pic xmlns:pic="http://schemas.openxmlformats.org/drawingml/2006/picture">
+                  <pic:nvPicPr>
+                    <pic:cNvPr id="1" name=""/>
+                    <pic:cNvPicPr/>
+                  </pic:nvPicPr>
+                  <pic:blipFill>
+                    <a:blip r:embed="rId23"/>
+                    <a:stretch>
+                      <a:fillRect/>
+                    </a:stretch>
+                  </pic:blipFill>
+                  <pic:spPr>
+                    <a:xfrm>
+                      <a:off x="0" y="0"/>
+                      <a:ext cx="6196965" cy="2668270"/>
+                    </a:xfrm>
+                    <a:prstGeom prst="rect">
+                      <a:avLst/>
+                    </a:prstGeom>
+                  </pic:spPr>
+                </pic:pic>
+              </a:graphicData>
+            </a:graphic>
+          </wp:inline>
+        </w:drawing>
+      </w:r>
+    </w:p>
+    <w:p>
+      <w:pPr>
+        <w:pStyle w:val="ListParagraph"/>
+        <w:numPr>
+          <w:ilvl w:val="1"/>
+          <w:numId w:val="42"/>
+        </w:numPr>
+      </w:pPr>
+      <w:r>
+        <w:t>Phương thức allowMethods</w:t>
+      </w:r>
+    </w:p>
+    <w:p>
+      <w:r>
+        <w:rPr>
+          <w:noProof/>
+        </w:rPr>
+        <w:lastRenderedPageBreak/>
+        <w:drawing>
+          <wp:inline distT="0" distB="0" distL="0" distR="0" wp14:anchorId="2FDEA91A" wp14:editId="2C46DFD4">
+            <wp:extent cx="6196965" cy="2275840"/>
+            <wp:effectExtent l="0" t="0" r="0" b="0"/>
+            <wp:docPr id="31" name="Picture 31"/>
+            <wp:cNvGraphicFramePr>
+              <a:graphicFrameLocks xmlns:a="http://schemas.openxmlformats.org/drawingml/2006/main" noChangeAspect="1"/>
+            </wp:cNvGraphicFramePr>
+            <a:graphic xmlns:a="http://schemas.openxmlformats.org/drawingml/2006/main">
+              <a:graphicData uri="http://schemas.openxmlformats.org/drawingml/2006/picture">
+                <pic:pic xmlns:pic="http://schemas.openxmlformats.org/drawingml/2006/picture">
+                  <pic:nvPicPr>
+                    <pic:cNvPr id="1" name=""/>
+                    <pic:cNvPicPr/>
+                  </pic:nvPicPr>
+                  <pic:blipFill>
+                    <a:blip r:embed="rId24"/>
+                    <a:stretch>
+                      <a:fillRect/>
+                    </a:stretch>
+                  </pic:blipFill>
+                  <pic:spPr>
+                    <a:xfrm>
+                      <a:off x="0" y="0"/>
+                      <a:ext cx="6196965" cy="2275840"/>
+                    </a:xfrm>
+                    <a:prstGeom prst="rect">
+                      <a:avLst/>
+                    </a:prstGeom>
+                  </pic:spPr>
+                </pic:pic>
+              </a:graphicData>
+            </a:graphic>
+          </wp:inline>
+        </w:drawing>
+      </w:r>
+    </w:p>
+    <w:p/>
+    <w:p>
+      <w:pPr>
+        <w:pStyle w:val="ListParagraph"/>
+        <w:numPr>
+          <w:ilvl w:val="0"/>
+          <w:numId w:val="42"/>
+        </w:numPr>
+      </w:pPr>
+      <w:r>
+        <w:t>Thêm comment cho các phương thức</w:t>
+      </w:r>
+    </w:p>
+    <w:p>
+      <w:pPr>
+        <w:pStyle w:val="ListParagraph"/>
+        <w:ind w:left="0"/>
+      </w:pPr>
+      <w:r>
+        <w:rPr>
+          <w:noProof/>
+        </w:rPr>
+        <w:drawing>
+          <wp:inline distT="0" distB="0" distL="0" distR="0" wp14:anchorId="3DA1CCD6" wp14:editId="2D27C351">
+            <wp:extent cx="6196965" cy="3131185"/>
+            <wp:effectExtent l="0" t="0" r="0" b="0"/>
+            <wp:docPr id="32" name="Picture 32"/>
+            <wp:cNvGraphicFramePr>
+              <a:graphicFrameLocks xmlns:a="http://schemas.openxmlformats.org/drawingml/2006/main" noChangeAspect="1"/>
+            </wp:cNvGraphicFramePr>
+            <a:graphic xmlns:a="http://schemas.openxmlformats.org/drawingml/2006/main">
+              <a:graphicData uri="http://schemas.openxmlformats.org/drawingml/2006/picture">
+                <pic:pic xmlns:pic="http://schemas.openxmlformats.org/drawingml/2006/picture">
+                  <pic:nvPicPr>
+                    <pic:cNvPr id="1" name=""/>
+                    <pic:cNvPicPr/>
+                  </pic:nvPicPr>
+                  <pic:blipFill>
+                    <a:blip r:embed="rId25"/>
+                    <a:stretch>
+                      <a:fillRect/>
+                    </a:stretch>
+                  </pic:blipFill>
+                  <pic:spPr>
+                    <a:xfrm>
+                      <a:off x="0" y="0"/>
+                      <a:ext cx="6196965" cy="3131185"/>
+                    </a:xfrm>
+                    <a:prstGeom prst="rect">
+                      <a:avLst/>
+                    </a:prstGeom>
+                  </pic:spPr>
+                </pic:pic>
+              </a:graphicData>
+            </a:graphic>
+          </wp:inline>
+        </w:drawing>
+      </w:r>
+    </w:p>
+    <w:p>
+      <w:pPr>
+        <w:pStyle w:val="ListParagraph"/>
+        <w:ind w:left="360"/>
+      </w:pPr>
+    </w:p>
+    <w:p>
+      <w:pPr>
+        <w:pStyle w:val="ListParagraph"/>
+        <w:ind w:left="0"/>
+      </w:pPr>
+      <w:r>
+        <w:rPr>
+          <w:noProof/>
+        </w:rPr>
+        <w:lastRenderedPageBreak/>
+        <w:drawing>
+          <wp:inline distT="0" distB="0" distL="0" distR="0" wp14:anchorId="4BF38896" wp14:editId="77E61147">
+            <wp:extent cx="6196965" cy="3224530"/>
+            <wp:effectExtent l="0" t="0" r="0" b="0"/>
+            <wp:docPr id="33" name="Picture 33"/>
+            <wp:cNvGraphicFramePr>
+              <a:graphicFrameLocks xmlns:a="http://schemas.openxmlformats.org/drawingml/2006/main" noChangeAspect="1"/>
+            </wp:cNvGraphicFramePr>
+            <a:graphic xmlns:a="http://schemas.openxmlformats.org/drawingml/2006/main">
+              <a:graphicData uri="http://schemas.openxmlformats.org/drawingml/2006/picture">
+                <pic:pic xmlns:pic="http://schemas.openxmlformats.org/drawingml/2006/picture">
+                  <pic:nvPicPr>
+                    <pic:cNvPr id="1" name=""/>
+                    <pic:cNvPicPr/>
+                  </pic:nvPicPr>
+                  <pic:blipFill>
+                    <a:blip r:embed="rId26"/>
+                    <a:stretch>
+                      <a:fillRect/>
+                    </a:stretch>
+                  </pic:blipFill>
+                  <pic:spPr>
+                    <a:xfrm>
+                      <a:off x="0" y="0"/>
+                      <a:ext cx="6196965" cy="3224530"/>
+                    </a:xfrm>
+                    <a:prstGeom prst="rect">
+                      <a:avLst/>
+                    </a:prstGeom>
+                  </pic:spPr>
+                </pic:pic>
+              </a:graphicData>
+            </a:graphic>
+          </wp:inline>
+        </w:drawing>
+      </w:r>
+    </w:p>
+    <w:p>
+      <w:pPr>
+        <w:pStyle w:val="ListParagraph"/>
+        <w:ind w:left="360"/>
+      </w:pPr>
+    </w:p>
+    <w:p>
+      <w:pPr>
+        <w:pStyle w:val="Heading3"/>
+      </w:pPr>
+      <w:bookmarkStart w:id="11" w:name="_Toc90150566"/>
+      <w:r>
+        <w:t>Refactoring</w:t>
+      </w:r>
+      <w:bookmarkEnd w:id="11"/>
+    </w:p>
+    <w:p>
+      <w:pPr>
+        <w:pStyle w:val="ListParagraph"/>
+        <w:numPr>
+          <w:ilvl w:val="0"/>
+          <w:numId w:val="42"/>
+        </w:numPr>
+      </w:pPr>
+      <w:r>
+        <w:t>Phương thức setupConnection:</w:t>
+      </w:r>
+    </w:p>
+    <w:p>
+      <w:pPr>
+        <w:pStyle w:val="ListParagraph"/>
+        <w:ind w:left="0"/>
+      </w:pPr>
+      <w:r>
+        <w:rPr>
+          <w:noProof/>
+        </w:rPr>
+        <w:drawing>
+          <wp:inline distT="0" distB="0" distL="0" distR="0" wp14:anchorId="53F6EA49" wp14:editId="1E55FF85">
+            <wp:extent cx="6196965" cy="2258695"/>
+            <wp:effectExtent l="0" t="0" r="0" b="8255"/>
+            <wp:docPr id="34" name="Picture 34"/>
+            <wp:cNvGraphicFramePr>
+              <a:graphicFrameLocks xmlns:a="http://schemas.openxmlformats.org/drawingml/2006/main" noChangeAspect="1"/>
+            </wp:cNvGraphicFramePr>
+            <a:graphic xmlns:a="http://schemas.openxmlformats.org/drawingml/2006/main">
+              <a:graphicData uri="http://schemas.openxmlformats.org/drawingml/2006/picture">
+                <pic:pic xmlns:pic="http://schemas.openxmlformats.org/drawingml/2006/picture">
+                  <pic:nvPicPr>
+                    <pic:cNvPr id="1" name=""/>
+                    <pic:cNvPicPr/>
+                  </pic:nvPicPr>
+                  <pic:blipFill>
+                    <a:blip r:embed="rId27"/>
+                    <a:stretch>
+                      <a:fillRect/>
+                    </a:stretch>
+                  </pic:blipFill>
+                  <pic:spPr>
+                    <a:xfrm>
+                      <a:off x="0" y="0"/>
+                      <a:ext cx="6196965" cy="2258695"/>
+                    </a:xfrm>
+                    <a:prstGeom prst="rect">
+                      <a:avLst/>
+                    </a:prstGeom>
+                  </pic:spPr>
+                </pic:pic>
+              </a:graphicData>
+            </a:graphic>
+          </wp:inline>
+        </w:drawing>
+      </w:r>
+    </w:p>
+    <w:p>
+      <w:pPr>
+        <w:pStyle w:val="ListParagraph"/>
+        <w:ind w:left="0"/>
+      </w:pPr>
+    </w:p>
+    <w:p>
+      <w:pPr>
+        <w:pStyle w:val="ListParagraph"/>
+        <w:numPr>
+          <w:ilvl w:val="0"/>
+          <w:numId w:val="42"/>
+        </w:numPr>
+      </w:pPr>
+      <w:r>
+        <w:t>Phương thức readResponse:</w:t>
+      </w:r>
+    </w:p>
+    <w:p>
+      <w:pPr>
+        <w:pStyle w:val="ListParagraph"/>
+        <w:ind w:left="0"/>
+      </w:pPr>
+      <w:r>
+        <w:rPr>
+          <w:noProof/>
+        </w:rPr>
+        <w:lastRenderedPageBreak/>
+        <w:drawing>
+          <wp:inline distT="0" distB="0" distL="0" distR="0" wp14:anchorId="67742F2D" wp14:editId="709AA596">
+            <wp:extent cx="6196965" cy="2600325"/>
+            <wp:effectExtent l="0" t="0" r="0" b="9525"/>
+            <wp:docPr id="35" name="Picture 35"/>
+            <wp:cNvGraphicFramePr>
+              <a:graphicFrameLocks xmlns:a="http://schemas.openxmlformats.org/drawingml/2006/main" noChangeAspect="1"/>
+            </wp:cNvGraphicFramePr>
+            <a:graphic xmlns:a="http://schemas.openxmlformats.org/drawingml/2006/main">
+              <a:graphicData uri="http://schemas.openxmlformats.org/drawingml/2006/picture">
+                <pic:pic xmlns:pic="http://schemas.openxmlformats.org/drawingml/2006/picture">
+                  <pic:nvPicPr>
+                    <pic:cNvPr id="1" name=""/>
+                    <pic:cNvPicPr/>
+                  </pic:nvPicPr>
+                  <pic:blipFill>
+                    <a:blip r:embed="rId28"/>
+                    <a:stretch>
+                      <a:fillRect/>
+                    </a:stretch>
+                  </pic:blipFill>
+                  <pic:spPr>
+                    <a:xfrm>
+                      <a:off x="0" y="0"/>
+                      <a:ext cx="6196965" cy="2600325"/>
+                    </a:xfrm>
+                    <a:prstGeom prst="rect">
+                      <a:avLst/>
+                    </a:prstGeom>
+                  </pic:spPr>
+                </pic:pic>
+              </a:graphicData>
+            </a:graphic>
+          </wp:inline>
+        </w:drawing>
+      </w:r>
+    </w:p>
+    <w:p>
+      <w:pPr>
+        <w:pStyle w:val="ListParagraph"/>
+        <w:ind w:left="0"/>
+      </w:pPr>
+    </w:p>
+    <w:p>
+      <w:pPr>
+        <w:pStyle w:val="ListParagraph"/>
+        <w:numPr>
+          <w:ilvl w:val="0"/>
+          <w:numId w:val="42"/>
+        </w:numPr>
+      </w:pPr>
+      <w:r>
+        <w:t>Phương thức get:</w:t>
+      </w:r>
+    </w:p>
+    <w:p>
+      <w:pPr>
+        <w:pStyle w:val="ListParagraph"/>
+        <w:ind w:left="0"/>
+      </w:pPr>
+      <w:r>
+        <w:rPr>
+          <w:noProof/>
+        </w:rPr>
+        <w:drawing>
+          <wp:inline distT="0" distB="0" distL="0" distR="0" wp14:anchorId="578A17CE" wp14:editId="311BA407">
+            <wp:extent cx="6196965" cy="1874520"/>
+            <wp:effectExtent l="0" t="0" r="0" b="0"/>
+            <wp:docPr id="36" name="Picture 36"/>
+            <wp:cNvGraphicFramePr>
+              <a:graphicFrameLocks xmlns:a="http://schemas.openxmlformats.org/drawingml/2006/main" noChangeAspect="1"/>
+            </wp:cNvGraphicFramePr>
+            <a:graphic xmlns:a="http://schemas.openxmlformats.org/drawingml/2006/main">
+              <a:graphicData uri="http://schemas.openxmlformats.org/drawingml/2006/picture">
+                <pic:pic xmlns:pic="http://schemas.openxmlformats.org/drawingml/2006/picture">
+                  <pic:nvPicPr>
+                    <pic:cNvPr id="1" name=""/>
+                    <pic:cNvPicPr/>
+                  </pic:nvPicPr>
+                  <pic:blipFill>
+                    <a:blip r:embed="rId29"/>
+                    <a:stretch>
+                      <a:fillRect/>
+                    </a:stretch>
+                  </pic:blipFill>
+                  <pic:spPr>
+                    <a:xfrm>
+                      <a:off x="0" y="0"/>
+                      <a:ext cx="6196965" cy="1874520"/>
+                    </a:xfrm>
+                    <a:prstGeom prst="rect">
+                      <a:avLst/>
+                    </a:prstGeom>
+                  </pic:spPr>
+                </pic:pic>
+              </a:graphicData>
+            </a:graphic>
+          </wp:inline>
+        </w:drawing>
+      </w:r>
+    </w:p>
+    <w:p>
+      <w:pPr>
+        <w:pStyle w:val="ListParagraph"/>
+      </w:pPr>
+    </w:p>
+    <w:p>
+      <w:pPr>
+        <w:pStyle w:val="ListParagraph"/>
+        <w:numPr>
+          <w:ilvl w:val="0"/>
+          <w:numId w:val="42"/>
+        </w:numPr>
+      </w:pPr>
+      <w:r>
+        <w:t>Phương thức post:</w:t>
+      </w:r>
+    </w:p>
+    <w:p>
+      <w:r>
+        <w:rPr>
+          <w:noProof/>
+        </w:rPr>
+        <w:drawing>
+          <wp:inline distT="0" distB="0" distL="0" distR="0" wp14:anchorId="1D308DC2" wp14:editId="3A0FD745">
+            <wp:extent cx="6196965" cy="2565400"/>
+            <wp:effectExtent l="0" t="0" r="0" b="6350"/>
+            <wp:docPr id="37" name="Picture 37"/>
+            <wp:cNvGraphicFramePr>
+              <a:graphicFrameLocks xmlns:a="http://schemas.openxmlformats.org/drawingml/2006/main" noChangeAspect="1"/>
+            </wp:cNvGraphicFramePr>
+            <a:graphic xmlns:a="http://schemas.openxmlformats.org/drawingml/2006/main">
+              <a:graphicData uri="http://schemas.openxmlformats.org/drawingml/2006/picture">
+                <pic:pic xmlns:pic="http://schemas.openxmlformats.org/drawingml/2006/picture">
+                  <pic:nvPicPr>
+                    <pic:cNvPr id="1" name=""/>
+                    <pic:cNvPicPr/>
+                  </pic:nvPicPr>
+                  <pic:blipFill>
+                    <a:blip r:embed="rId30"/>
+                    <a:stretch>
+                      <a:fillRect/>
+                    </a:stretch>
+                  </pic:blipFill>
+                  <pic:spPr>
+                    <a:xfrm>
+                      <a:off x="0" y="0"/>
+                      <a:ext cx="6196965" cy="2565400"/>
+                    </a:xfrm>
+                    <a:prstGeom prst="rect">
+                      <a:avLst/>
+                    </a:prstGeom>
+                  </pic:spPr>
+                </pic:pic>
+              </a:graphicData>
+            </a:graphic>
+          </wp:inline>
+        </w:drawing>
+      </w:r>
     </w:p>
     <w:sectPr>
-      <w:headerReference w:type="default" r:id="rId12"/>
+      <w:headerReference w:type="default" r:id="rId31"/>
       <w:pgSz w:w="12240" w:h="15840"/>
       <w:pgMar w:top="1440" w:right="1041" w:bottom="284" w:left="1440" w:header="720" w:footer="720" w:gutter="0"/>
       <w:cols w:space="720"/>
@@ -2204,7 +2637,7 @@
         <v:path o:extrusionok="f" gradientshapeok="t" o:connecttype="rect"/>
         <o:lock v:ext="edit" aspectratio="t"/>
       </v:shapetype>
-      <v:shape id="_x0000_i1035" type="#_x0000_t75" style="width:11.5pt;height:11.5pt" o:bullet="t">
+      <v:shape id="_x0000_i1082" type="#_x0000_t75" style="width:11.5pt;height:11.5pt" o:bullet="t">
         <v:imagedata r:id="rId1" o:title="mso5B5F"/>
       </v:shape>
     </w:pict>
@@ -2914,6 +3347,119 @@
     </w:lvl>
   </w:abstractNum>
   <w:abstractNum w:abstractNumId="7" w15:restartNumberingAfterBreak="0">
+    <w:nsid w:val="1F715854"/>
+    <w:multiLevelType w:val="hybridMultilevel"/>
+    <w:tmpl w:val="D4E4ED0C"/>
+    <w:lvl w:ilvl="0" w:tplc="7BD8AA4C">
+      <w:start w:val="2"/>
+      <w:numFmt w:val="bullet"/>
+      <w:lvlText w:val="-"/>
+      <w:lvlJc w:val="left"/>
+      <w:pPr>
+        <w:ind w:left="720" w:hanging="360"/>
+      </w:pPr>
+      <w:rPr>
+        <w:rFonts w:ascii="Times New Roman" w:eastAsiaTheme="minorHAnsi" w:hAnsi="Times New Roman" w:cs="Times New Roman" w:hint="default"/>
+      </w:rPr>
+    </w:lvl>
+    <w:lvl w:ilvl="1" w:tplc="04090003">
+      <w:start w:val="1"/>
+      <w:numFmt w:val="bullet"/>
+      <w:lvlText w:val="o"/>
+      <w:lvlJc w:val="left"/>
+      <w:pPr>
+        <w:ind w:left="1440" w:hanging="360"/>
+      </w:pPr>
+      <w:rPr>
+        <w:rFonts w:ascii="Courier New" w:hAnsi="Courier New" w:cs="Courier New" w:hint="default"/>
+      </w:rPr>
+    </w:lvl>
+    <w:lvl w:ilvl="2" w:tplc="04090005" w:tentative="1">
+      <w:start w:val="1"/>
+      <w:numFmt w:val="bullet"/>
+      <w:lvlText w:val=""/>
+      <w:lvlJc w:val="left"/>
+      <w:pPr>
+        <w:ind w:left="2160" w:hanging="360"/>
+      </w:pPr>
+      <w:rPr>
+        <w:rFonts w:ascii="Wingdings" w:hAnsi="Wingdings" w:hint="default"/>
+      </w:rPr>
+    </w:lvl>
+    <w:lvl w:ilvl="3" w:tplc="04090001" w:tentative="1">
+      <w:start w:val="1"/>
+      <w:numFmt w:val="bullet"/>
+      <w:lvlText w:val=""/>
+      <w:lvlJc w:val="left"/>
+      <w:pPr>
+        <w:ind w:left="2880" w:hanging="360"/>
+      </w:pPr>
+      <w:rPr>
+        <w:rFonts w:ascii="Symbol" w:hAnsi="Symbol" w:hint="default"/>
+      </w:rPr>
+    </w:lvl>
+    <w:lvl w:ilvl="4" w:tplc="04090003" w:tentative="1">
+      <w:start w:val="1"/>
+      <w:numFmt w:val="bullet"/>
+      <w:lvlText w:val="o"/>
+      <w:lvlJc w:val="left"/>
+      <w:pPr>
+        <w:ind w:left="3600" w:hanging="360"/>
+      </w:pPr>
+      <w:rPr>
+        <w:rFonts w:ascii="Courier New" w:hAnsi="Courier New" w:cs="Courier New" w:hint="default"/>
+      </w:rPr>
+    </w:lvl>
+    <w:lvl w:ilvl="5" w:tplc="04090005" w:tentative="1">
+      <w:start w:val="1"/>
+      <w:numFmt w:val="bullet"/>
+      <w:lvlText w:val=""/>
+      <w:lvlJc w:val="left"/>
+      <w:pPr>
+        <w:ind w:left="4320" w:hanging="360"/>
+      </w:pPr>
+      <w:rPr>
+        <w:rFonts w:ascii="Wingdings" w:hAnsi="Wingdings" w:hint="default"/>
+      </w:rPr>
+    </w:lvl>
+    <w:lvl w:ilvl="6" w:tplc="04090001" w:tentative="1">
+      <w:start w:val="1"/>
+      <w:numFmt w:val="bullet"/>
+      <w:lvlText w:val=""/>
+      <w:lvlJc w:val="left"/>
+      <w:pPr>
+        <w:ind w:left="5040" w:hanging="360"/>
+      </w:pPr>
+      <w:rPr>
+        <w:rFonts w:ascii="Symbol" w:hAnsi="Symbol" w:hint="default"/>
+      </w:rPr>
+    </w:lvl>
+    <w:lvl w:ilvl="7" w:tplc="04090003" w:tentative="1">
+      <w:start w:val="1"/>
+      <w:numFmt w:val="bullet"/>
+      <w:lvlText w:val="o"/>
+      <w:lvlJc w:val="left"/>
+      <w:pPr>
+        <w:ind w:left="5760" w:hanging="360"/>
+      </w:pPr>
+      <w:rPr>
+        <w:rFonts w:ascii="Courier New" w:hAnsi="Courier New" w:cs="Courier New" w:hint="default"/>
+      </w:rPr>
+    </w:lvl>
+    <w:lvl w:ilvl="8" w:tplc="04090005" w:tentative="1">
+      <w:start w:val="1"/>
+      <w:numFmt w:val="bullet"/>
+      <w:lvlText w:val=""/>
+      <w:lvlJc w:val="left"/>
+      <w:pPr>
+        <w:ind w:left="6480" w:hanging="360"/>
+      </w:pPr>
+      <w:rPr>
+        <w:rFonts w:ascii="Wingdings" w:hAnsi="Wingdings" w:hint="default"/>
+      </w:rPr>
+    </w:lvl>
+  </w:abstractNum>
+  <w:abstractNum w:abstractNumId="8" w15:restartNumberingAfterBreak="0">
     <w:nsid w:val="1F926C19"/>
     <w:multiLevelType w:val="multilevel"/>
     <w:tmpl w:val="7BBEB6E0"/>
@@ -3026,7 +3572,7 @@
       </w:rPr>
     </w:lvl>
   </w:abstractNum>
-  <w:abstractNum w:abstractNumId="8" w15:restartNumberingAfterBreak="0">
+  <w:abstractNum w:abstractNumId="9" w15:restartNumberingAfterBreak="0">
     <w:nsid w:val="21BF62A5"/>
     <w:multiLevelType w:val="hybridMultilevel"/>
     <w:tmpl w:val="DED66F8A"/>
@@ -3115,7 +3661,7 @@
       </w:pPr>
     </w:lvl>
   </w:abstractNum>
-  <w:abstractNum w:abstractNumId="9" w15:restartNumberingAfterBreak="0">
+  <w:abstractNum w:abstractNumId="10" w15:restartNumberingAfterBreak="0">
     <w:nsid w:val="29D2257C"/>
     <w:multiLevelType w:val="hybridMultilevel"/>
     <w:tmpl w:val="A2C83B82"/>
@@ -3227,7 +3773,7 @@
       </w:rPr>
     </w:lvl>
   </w:abstractNum>
-  <w:abstractNum w:abstractNumId="10" w15:restartNumberingAfterBreak="0">
+  <w:abstractNum w:abstractNumId="11" w15:restartNumberingAfterBreak="0">
     <w:nsid w:val="2E2622CF"/>
     <w:multiLevelType w:val="multilevel"/>
     <w:tmpl w:val="548A9CD6"/>
@@ -3439,7 +3985,7 @@
       </w:rPr>
     </w:lvl>
   </w:abstractNum>
-  <w:abstractNum w:abstractNumId="11" w15:restartNumberingAfterBreak="0">
+  <w:abstractNum w:abstractNumId="12" w15:restartNumberingAfterBreak="0">
     <w:nsid w:val="2FB14AA1"/>
     <w:multiLevelType w:val="hybridMultilevel"/>
     <w:tmpl w:val="DBA861B2"/>
@@ -3529,7 +4075,7 @@
       </w:pPr>
     </w:lvl>
   </w:abstractNum>
-  <w:abstractNum w:abstractNumId="12" w15:restartNumberingAfterBreak="0">
+  <w:abstractNum w:abstractNumId="13" w15:restartNumberingAfterBreak="0">
     <w:nsid w:val="37B7211B"/>
     <w:multiLevelType w:val="hybridMultilevel"/>
     <w:tmpl w:val="D6728F1C"/>
@@ -3618,7 +4164,7 @@
       </w:pPr>
     </w:lvl>
   </w:abstractNum>
-  <w:abstractNum w:abstractNumId="13" w15:restartNumberingAfterBreak="0">
+  <w:abstractNum w:abstractNumId="14" w15:restartNumberingAfterBreak="0">
     <w:nsid w:val="3944220C"/>
     <w:multiLevelType w:val="hybridMultilevel"/>
     <w:tmpl w:val="E4FE9A00"/>
@@ -3709,7 +4255,7 @@
       </w:pPr>
     </w:lvl>
   </w:abstractNum>
-  <w:abstractNum w:abstractNumId="14" w15:restartNumberingAfterBreak="0">
+  <w:abstractNum w:abstractNumId="15" w15:restartNumberingAfterBreak="0">
     <w:nsid w:val="3DB17C3E"/>
     <w:multiLevelType w:val="multilevel"/>
     <w:tmpl w:val="BD783BFE"/>
@@ -3830,7 +4376,7 @@
       </w:rPr>
     </w:lvl>
   </w:abstractNum>
-  <w:abstractNum w:abstractNumId="15" w15:restartNumberingAfterBreak="0">
+  <w:abstractNum w:abstractNumId="16" w15:restartNumberingAfterBreak="0">
     <w:nsid w:val="439D158B"/>
     <w:multiLevelType w:val="hybridMultilevel"/>
     <w:tmpl w:val="3A1CC7A2"/>
@@ -3919,7 +4465,7 @@
       </w:pPr>
     </w:lvl>
   </w:abstractNum>
-  <w:abstractNum w:abstractNumId="16" w15:restartNumberingAfterBreak="0">
+  <w:abstractNum w:abstractNumId="17" w15:restartNumberingAfterBreak="0">
     <w:nsid w:val="4BC174F6"/>
     <w:multiLevelType w:val="multilevel"/>
     <w:tmpl w:val="8982A636"/>
@@ -4032,7 +4578,7 @@
       </w:rPr>
     </w:lvl>
   </w:abstractNum>
-  <w:abstractNum w:abstractNumId="17" w15:restartNumberingAfterBreak="0">
+  <w:abstractNum w:abstractNumId="18" w15:restartNumberingAfterBreak="0">
     <w:nsid w:val="4CC72ABE"/>
     <w:multiLevelType w:val="multilevel"/>
     <w:tmpl w:val="FDDA34EC"/>
@@ -4145,7 +4691,7 @@
       </w:rPr>
     </w:lvl>
   </w:abstractNum>
-  <w:abstractNum w:abstractNumId="18" w15:restartNumberingAfterBreak="0">
+  <w:abstractNum w:abstractNumId="19" w15:restartNumberingAfterBreak="0">
     <w:nsid w:val="4FCB57A8"/>
     <w:multiLevelType w:val="hybridMultilevel"/>
     <w:tmpl w:val="7206EC54"/>
@@ -4234,7 +4780,120 @@
       </w:pPr>
     </w:lvl>
   </w:abstractNum>
-  <w:abstractNum w:abstractNumId="19" w15:restartNumberingAfterBreak="0">
+  <w:abstractNum w:abstractNumId="20" w15:restartNumberingAfterBreak="0">
+    <w:nsid w:val="568F76E2"/>
+    <w:multiLevelType w:val="hybridMultilevel"/>
+    <w:tmpl w:val="89A63364"/>
+    <w:lvl w:ilvl="0" w:tplc="647EBA7A">
+      <w:start w:val="1"/>
+      <w:numFmt w:val="bullet"/>
+      <w:lvlText w:val="-"/>
+      <w:lvlJc w:val="left"/>
+      <w:pPr>
+        <w:ind w:left="720" w:hanging="360"/>
+      </w:pPr>
+      <w:rPr>
+        <w:rFonts w:ascii="Times New Roman" w:eastAsiaTheme="minorHAnsi" w:hAnsi="Times New Roman" w:cs="Times New Roman" w:hint="default"/>
+      </w:rPr>
+    </w:lvl>
+    <w:lvl w:ilvl="1" w:tplc="04090003" w:tentative="1">
+      <w:start w:val="1"/>
+      <w:numFmt w:val="bullet"/>
+      <w:lvlText w:val="o"/>
+      <w:lvlJc w:val="left"/>
+      <w:pPr>
+        <w:ind w:left="1440" w:hanging="360"/>
+      </w:pPr>
+      <w:rPr>
+        <w:rFonts w:ascii="Courier New" w:hAnsi="Courier New" w:cs="Courier New" w:hint="default"/>
+      </w:rPr>
+    </w:lvl>
+    <w:lvl w:ilvl="2" w:tplc="04090005" w:tentative="1">
+      <w:start w:val="1"/>
+      <w:numFmt w:val="bullet"/>
+      <w:lvlText w:val=""/>
+      <w:lvlJc w:val="left"/>
+      <w:pPr>
+        <w:ind w:left="2160" w:hanging="360"/>
+      </w:pPr>
+      <w:rPr>
+        <w:rFonts w:ascii="Wingdings" w:hAnsi="Wingdings" w:hint="default"/>
+      </w:rPr>
+    </w:lvl>
+    <w:lvl w:ilvl="3" w:tplc="04090001" w:tentative="1">
+      <w:start w:val="1"/>
+      <w:numFmt w:val="bullet"/>
+      <w:lvlText w:val=""/>
+      <w:lvlJc w:val="left"/>
+      <w:pPr>
+        <w:ind w:left="2880" w:hanging="360"/>
+      </w:pPr>
+      <w:rPr>
+        <w:rFonts w:ascii="Symbol" w:hAnsi="Symbol" w:hint="default"/>
+      </w:rPr>
+    </w:lvl>
+    <w:lvl w:ilvl="4" w:tplc="04090003" w:tentative="1">
+      <w:start w:val="1"/>
+      <w:numFmt w:val="bullet"/>
+      <w:lvlText w:val="o"/>
+      <w:lvlJc w:val="left"/>
+      <w:pPr>
+        <w:ind w:left="3600" w:hanging="360"/>
+      </w:pPr>
+      <w:rPr>
+        <w:rFonts w:ascii="Courier New" w:hAnsi="Courier New" w:cs="Courier New" w:hint="default"/>
+      </w:rPr>
+    </w:lvl>
+    <w:lvl w:ilvl="5" w:tplc="04090005" w:tentative="1">
+      <w:start w:val="1"/>
+      <w:numFmt w:val="bullet"/>
+      <w:lvlText w:val=""/>
+      <w:lvlJc w:val="left"/>
+      <w:pPr>
+        <w:ind w:left="4320" w:hanging="360"/>
+      </w:pPr>
+      <w:rPr>
+        <w:rFonts w:ascii="Wingdings" w:hAnsi="Wingdings" w:hint="default"/>
+      </w:rPr>
+    </w:lvl>
+    <w:lvl w:ilvl="6" w:tplc="04090001" w:tentative="1">
+      <w:start w:val="1"/>
+      <w:numFmt w:val="bullet"/>
+      <w:lvlText w:val=""/>
+      <w:lvlJc w:val="left"/>
+      <w:pPr>
+        <w:ind w:left="5040" w:hanging="360"/>
+      </w:pPr>
+      <w:rPr>
+        <w:rFonts w:ascii="Symbol" w:hAnsi="Symbol" w:hint="default"/>
+      </w:rPr>
+    </w:lvl>
+    <w:lvl w:ilvl="7" w:tplc="04090003" w:tentative="1">
+      <w:start w:val="1"/>
+      <w:numFmt w:val="bullet"/>
+      <w:lvlText w:val="o"/>
+      <w:lvlJc w:val="left"/>
+      <w:pPr>
+        <w:ind w:left="5760" w:hanging="360"/>
+      </w:pPr>
+      <w:rPr>
+        <w:rFonts w:ascii="Courier New" w:hAnsi="Courier New" w:cs="Courier New" w:hint="default"/>
+      </w:rPr>
+    </w:lvl>
+    <w:lvl w:ilvl="8" w:tplc="04090005" w:tentative="1">
+      <w:start w:val="1"/>
+      <w:numFmt w:val="bullet"/>
+      <w:lvlText w:val=""/>
+      <w:lvlJc w:val="left"/>
+      <w:pPr>
+        <w:ind w:left="6480" w:hanging="360"/>
+      </w:pPr>
+      <w:rPr>
+        <w:rFonts w:ascii="Wingdings" w:hAnsi="Wingdings" w:hint="default"/>
+      </w:rPr>
+    </w:lvl>
+  </w:abstractNum>
+  <w:abstractNum w:abstractNumId="21" w15:restartNumberingAfterBreak="0">
     <w:nsid w:val="5D217832"/>
     <w:multiLevelType w:val="multilevel"/>
     <w:tmpl w:val="F90CEDF8"/>
@@ -4355,7 +5014,7 @@
       </w:rPr>
     </w:lvl>
   </w:abstractNum>
-  <w:abstractNum w:abstractNumId="20" w15:restartNumberingAfterBreak="0">
+  <w:abstractNum w:abstractNumId="22" w15:restartNumberingAfterBreak="0">
     <w:nsid w:val="63F501E9"/>
     <w:multiLevelType w:val="hybridMultilevel"/>
     <w:tmpl w:val="EFC4FBCC"/>
@@ -4467,7 +5126,7 @@
       </w:rPr>
     </w:lvl>
   </w:abstractNum>
-  <w:abstractNum w:abstractNumId="21" w15:restartNumberingAfterBreak="0">
+  <w:abstractNum w:abstractNumId="23" w15:restartNumberingAfterBreak="0">
     <w:nsid w:val="64DE5A53"/>
     <w:multiLevelType w:val="hybridMultilevel"/>
     <w:tmpl w:val="E654D7AE"/>
@@ -4580,7 +5239,7 @@
       </w:rPr>
     </w:lvl>
   </w:abstractNum>
-  <w:abstractNum w:abstractNumId="22" w15:restartNumberingAfterBreak="0">
+  <w:abstractNum w:abstractNumId="24" w15:restartNumberingAfterBreak="0">
     <w:nsid w:val="6BE463A5"/>
     <w:multiLevelType w:val="hybridMultilevel"/>
     <w:tmpl w:val="E1C60B3C"/>
@@ -4670,7 +5329,7 @@
       </w:pPr>
     </w:lvl>
   </w:abstractNum>
-  <w:abstractNum w:abstractNumId="23" w15:restartNumberingAfterBreak="0">
+  <w:abstractNum w:abstractNumId="25" w15:restartNumberingAfterBreak="0">
     <w:nsid w:val="70193E26"/>
     <w:multiLevelType w:val="hybridMultilevel"/>
     <w:tmpl w:val="DA6056CC"/>
@@ -4760,7 +5419,7 @@
       </w:pPr>
     </w:lvl>
   </w:abstractNum>
-  <w:abstractNum w:abstractNumId="24" w15:restartNumberingAfterBreak="0">
+  <w:abstractNum w:abstractNumId="26" w15:restartNumberingAfterBreak="0">
     <w:nsid w:val="72F208E3"/>
     <w:multiLevelType w:val="hybridMultilevel"/>
     <w:tmpl w:val="70946062"/>
@@ -4874,7 +5533,7 @@
       </w:rPr>
     </w:lvl>
   </w:abstractNum>
-  <w:abstractNum w:abstractNumId="25" w15:restartNumberingAfterBreak="0">
+  <w:abstractNum w:abstractNumId="27" w15:restartNumberingAfterBreak="0">
     <w:nsid w:val="743A26AB"/>
     <w:multiLevelType w:val="hybridMultilevel"/>
     <w:tmpl w:val="7206EC54"/>
@@ -4963,7 +5622,7 @@
       </w:pPr>
     </w:lvl>
   </w:abstractNum>
-  <w:abstractNum w:abstractNumId="26" w15:restartNumberingAfterBreak="0">
+  <w:abstractNum w:abstractNumId="28" w15:restartNumberingAfterBreak="0">
     <w:nsid w:val="75AC1241"/>
     <w:multiLevelType w:val="hybridMultilevel"/>
     <w:tmpl w:val="7206EC54"/>
@@ -5052,7 +5711,130 @@
       </w:pPr>
     </w:lvl>
   </w:abstractNum>
-  <w:abstractNum w:abstractNumId="27" w15:restartNumberingAfterBreak="0">
+  <w:abstractNum w:abstractNumId="29" w15:restartNumberingAfterBreak="0">
+    <w:nsid w:val="765866DE"/>
+    <w:multiLevelType w:val="multilevel"/>
+    <w:tmpl w:val="CCEAC390"/>
+    <w:lvl w:ilvl="0">
+      <w:start w:val="1"/>
+      <w:numFmt w:val="decimal"/>
+      <w:pStyle w:val="Heading2"/>
+      <w:lvlText w:val="%1."/>
+      <w:lvlJc w:val="left"/>
+      <w:pPr>
+        <w:ind w:left="720" w:hanging="360"/>
+      </w:pPr>
+      <w:rPr>
+        <w:rFonts w:hint="default"/>
+      </w:rPr>
+    </w:lvl>
+    <w:lvl w:ilvl="1">
+      <w:start w:val="1"/>
+      <w:numFmt w:val="decimal"/>
+      <w:pStyle w:val="Heading3"/>
+      <w:isLgl/>
+      <w:lvlText w:val="%1.%2."/>
+      <w:lvlJc w:val="left"/>
+      <w:pPr>
+        <w:ind w:left="1440" w:hanging="720"/>
+      </w:pPr>
+      <w:rPr>
+        <w:rFonts w:hint="default"/>
+      </w:rPr>
+    </w:lvl>
+    <w:lvl w:ilvl="2">
+      <w:start w:val="1"/>
+      <w:numFmt w:val="decimal"/>
+      <w:isLgl/>
+      <w:lvlText w:val="%1.%2.%3."/>
+      <w:lvlJc w:val="left"/>
+      <w:pPr>
+        <w:ind w:left="1800" w:hanging="720"/>
+      </w:pPr>
+      <w:rPr>
+        <w:rFonts w:hint="default"/>
+      </w:rPr>
+    </w:lvl>
+    <w:lvl w:ilvl="3">
+      <w:start w:val="1"/>
+      <w:numFmt w:val="decimal"/>
+      <w:isLgl/>
+      <w:lvlText w:val="%1.%2.%3.%4."/>
+      <w:lvlJc w:val="left"/>
+      <w:pPr>
+        <w:ind w:left="2520" w:hanging="1080"/>
+      </w:pPr>
+      <w:rPr>
+        <w:rFonts w:hint="default"/>
+      </w:rPr>
+    </w:lvl>
+    <w:lvl w:ilvl="4">
+      <w:start w:val="1"/>
+      <w:numFmt w:val="decimal"/>
+      <w:isLgl/>
+      <w:lvlText w:val="%1.%2.%3.%4.%5."/>
+      <w:lvlJc w:val="left"/>
+      <w:pPr>
+        <w:ind w:left="2880" w:hanging="1080"/>
+      </w:pPr>
+      <w:rPr>
+        <w:rFonts w:hint="default"/>
+      </w:rPr>
+    </w:lvl>
+    <w:lvl w:ilvl="5">
+      <w:start w:val="1"/>
+      <w:numFmt w:val="decimal"/>
+      <w:isLgl/>
+      <w:lvlText w:val="%1.%2.%3.%4.%5.%6."/>
+      <w:lvlJc w:val="left"/>
+      <w:pPr>
+        <w:ind w:left="3600" w:hanging="1440"/>
+      </w:pPr>
+      <w:rPr>
+        <w:rFonts w:hint="default"/>
+      </w:rPr>
+    </w:lvl>
+    <w:lvl w:ilvl="6">
+      <w:start w:val="1"/>
+      <w:numFmt w:val="decimal"/>
+      <w:isLgl/>
+      <w:lvlText w:val="%1.%2.%3.%4.%5.%6.%7."/>
+      <w:lvlJc w:val="left"/>
+      <w:pPr>
+        <w:ind w:left="4320" w:hanging="1800"/>
+      </w:pPr>
+      <w:rPr>
+        <w:rFonts w:hint="default"/>
+      </w:rPr>
+    </w:lvl>
+    <w:lvl w:ilvl="7">
+      <w:start w:val="1"/>
+      <w:numFmt w:val="decimal"/>
+      <w:isLgl/>
+      <w:lvlText w:val="%1.%2.%3.%4.%5.%6.%7.%8."/>
+      <w:lvlJc w:val="left"/>
+      <w:pPr>
+        <w:ind w:left="4680" w:hanging="1800"/>
+      </w:pPr>
+      <w:rPr>
+        <w:rFonts w:hint="default"/>
+      </w:rPr>
+    </w:lvl>
+    <w:lvl w:ilvl="8">
+      <w:start w:val="1"/>
+      <w:numFmt w:val="decimal"/>
+      <w:isLgl/>
+      <w:lvlText w:val="%1.%2.%3.%4.%5.%6.%7.%8.%9."/>
+      <w:lvlJc w:val="left"/>
+      <w:pPr>
+        <w:ind w:left="5400" w:hanging="2160"/>
+      </w:pPr>
+      <w:rPr>
+        <w:rFonts w:hint="default"/>
+      </w:rPr>
+    </w:lvl>
+  </w:abstractNum>
+  <w:abstractNum w:abstractNumId="30" w15:restartNumberingAfterBreak="0">
     <w:nsid w:val="769A509C"/>
     <w:multiLevelType w:val="hybridMultilevel"/>
     <w:tmpl w:val="9730A942"/>
@@ -5165,14 +5947,13 @@
       </w:rPr>
     </w:lvl>
   </w:abstractNum>
-  <w:abstractNum w:abstractNumId="28" w15:restartNumberingAfterBreak="0">
+  <w:abstractNum w:abstractNumId="31" w15:restartNumberingAfterBreak="0">
     <w:nsid w:val="7A711362"/>
     <w:multiLevelType w:val="multilevel"/>
     <w:tmpl w:val="AA6C8584"/>
     <w:lvl w:ilvl="0">
       <w:start w:val="1"/>
       <w:numFmt w:val="decimal"/>
-      <w:pStyle w:val="Heading2"/>
       <w:lvlText w:val="%1."/>
       <w:lvlJc w:val="left"/>
       <w:pPr>
@@ -5230,7 +6011,6 @@
     <w:lvl w:ilvl="1">
       <w:start w:val="1"/>
       <w:numFmt w:val="decimal"/>
-      <w:pStyle w:val="Heading3"/>
       <w:isLgl/>
       <w:lvlText w:val="%1.%2."/>
       <w:lvlJc w:val="left"/>
@@ -5383,43 +6163,43 @@
     </w:lvl>
   </w:abstractNum>
   <w:num w:numId="1">
-    <w:abstractNumId w:val="9"/>
+    <w:abstractNumId w:val="10"/>
   </w:num>
   <w:num w:numId="2">
     <w:abstractNumId w:val="3"/>
   </w:num>
   <w:num w:numId="3">
-    <w:abstractNumId w:val="20"/>
+    <w:abstractNumId w:val="22"/>
   </w:num>
   <w:num w:numId="4">
-    <w:abstractNumId w:val="16"/>
+    <w:abstractNumId w:val="17"/>
   </w:num>
   <w:num w:numId="5">
-    <w:abstractNumId w:val="22"/>
+    <w:abstractNumId w:val="24"/>
   </w:num>
   <w:num w:numId="6">
-    <w:abstractNumId w:val="12"/>
+    <w:abstractNumId w:val="13"/>
   </w:num>
   <w:num w:numId="7">
-    <w:abstractNumId w:val="15"/>
+    <w:abstractNumId w:val="16"/>
   </w:num>
   <w:num w:numId="8">
     <w:abstractNumId w:val="0"/>
   </w:num>
   <w:num w:numId="9">
-    <w:abstractNumId w:val="11"/>
+    <w:abstractNumId w:val="12"/>
   </w:num>
   <w:num w:numId="10">
-    <w:abstractNumId w:val="28"/>
+    <w:abstractNumId w:val="31"/>
   </w:num>
   <w:num w:numId="11">
-    <w:abstractNumId w:val="23"/>
+    <w:abstractNumId w:val="25"/>
   </w:num>
   <w:num w:numId="12">
-    <w:abstractNumId w:val="27"/>
+    <w:abstractNumId w:val="30"/>
   </w:num>
   <w:num w:numId="13">
-    <w:abstractNumId w:val="28"/>
+    <w:abstractNumId w:val="31"/>
     <w:lvlOverride w:ilvl="0">
       <w:startOverride w:val="1"/>
     </w:lvlOverride>
@@ -5449,7 +6229,7 @@
     </w:lvlOverride>
   </w:num>
   <w:num w:numId="14">
-    <w:abstractNumId w:val="28"/>
+    <w:abstractNumId w:val="31"/>
     <w:lvlOverride w:ilvl="0">
       <w:startOverride w:val="1"/>
     </w:lvlOverride>
@@ -5479,7 +6259,7 @@
     </w:lvlOverride>
   </w:num>
   <w:num w:numId="15">
-    <w:abstractNumId w:val="28"/>
+    <w:abstractNumId w:val="31"/>
     <w:lvlOverride w:ilvl="0">
       <w:startOverride w:val="1"/>
     </w:lvlOverride>
@@ -5509,7 +6289,7 @@
     </w:lvlOverride>
   </w:num>
   <w:num w:numId="16">
-    <w:abstractNumId w:val="28"/>
+    <w:abstractNumId w:val="31"/>
     <w:lvlOverride w:ilvl="0">
       <w:startOverride w:val="1"/>
     </w:lvlOverride>
@@ -5539,10 +6319,10 @@
     </w:lvlOverride>
   </w:num>
   <w:num w:numId="17">
-    <w:abstractNumId w:val="28"/>
+    <w:abstractNumId w:val="31"/>
   </w:num>
   <w:num w:numId="18">
-    <w:abstractNumId w:val="28"/>
+    <w:abstractNumId w:val="31"/>
     <w:lvlOverride w:ilvl="0">
       <w:startOverride w:val="1"/>
     </w:lvlOverride>
@@ -5551,28 +6331,28 @@
     </w:lvlOverride>
   </w:num>
   <w:num w:numId="19">
-    <w:abstractNumId w:val="24"/>
+    <w:abstractNumId w:val="26"/>
   </w:num>
   <w:num w:numId="20">
     <w:abstractNumId w:val="5"/>
   </w:num>
   <w:num w:numId="21">
-    <w:abstractNumId w:val="25"/>
+    <w:abstractNumId w:val="27"/>
   </w:num>
   <w:num w:numId="22">
     <w:abstractNumId w:val="6"/>
   </w:num>
   <w:num w:numId="23">
-    <w:abstractNumId w:val="18"/>
+    <w:abstractNumId w:val="19"/>
   </w:num>
   <w:num w:numId="24">
-    <w:abstractNumId w:val="13"/>
+    <w:abstractNumId w:val="14"/>
   </w:num>
   <w:num w:numId="25">
-    <w:abstractNumId w:val="19"/>
+    <w:abstractNumId w:val="21"/>
   </w:num>
   <w:num w:numId="26">
-    <w:abstractNumId w:val="26"/>
+    <w:abstractNumId w:val="28"/>
   </w:num>
   <w:num w:numId="27">
     <w:abstractNumId w:val="2"/>
@@ -5581,19 +6361,19 @@
     <w:abstractNumId w:val="4"/>
   </w:num>
   <w:num w:numId="29">
-    <w:abstractNumId w:val="14"/>
+    <w:abstractNumId w:val="15"/>
   </w:num>
   <w:num w:numId="30">
-    <w:abstractNumId w:val="17"/>
+    <w:abstractNumId w:val="18"/>
   </w:num>
   <w:num w:numId="31">
-    <w:abstractNumId w:val="10"/>
+    <w:abstractNumId w:val="11"/>
   </w:num>
   <w:num w:numId="32">
-    <w:abstractNumId w:val="7"/>
+    <w:abstractNumId w:val="8"/>
   </w:num>
   <w:num w:numId="33">
-    <w:abstractNumId w:val="28"/>
+    <w:abstractNumId w:val="31"/>
     <w:lvlOverride w:ilvl="0">
       <w:startOverride w:val="1"/>
     </w:lvlOverride>
@@ -5626,7 +6406,7 @@
     <w:abstractNumId w:val="1"/>
   </w:num>
   <w:num w:numId="35">
-    <w:abstractNumId w:val="28"/>
+    <w:abstractNumId w:val="31"/>
     <w:lvlOverride w:ilvl="0">
       <w:startOverride w:val="1"/>
     </w:lvlOverride>
@@ -5656,22 +6436,31 @@
     </w:lvlOverride>
   </w:num>
   <w:num w:numId="36">
-    <w:abstractNumId w:val="8"/>
+    <w:abstractNumId w:val="9"/>
   </w:num>
   <w:num w:numId="37">
-    <w:abstractNumId w:val="21"/>
+    <w:abstractNumId w:val="23"/>
   </w:num>
   <w:num w:numId="38">
-    <w:abstractNumId w:val="11"/>
+    <w:abstractNumId w:val="12"/>
     <w:lvlOverride w:ilvl="0">
       <w:startOverride w:val="1"/>
     </w:lvlOverride>
   </w:num>
   <w:num w:numId="39">
-    <w:abstractNumId w:val="11"/>
+    <w:abstractNumId w:val="12"/>
     <w:lvlOverride w:ilvl="0">
       <w:startOverride w:val="1"/>
     </w:lvlOverride>
+  </w:num>
+  <w:num w:numId="40">
+    <w:abstractNumId w:val="29"/>
+  </w:num>
+  <w:num w:numId="41">
+    <w:abstractNumId w:val="20"/>
+  </w:num>
+  <w:num w:numId="42">
+    <w:abstractNumId w:val="7"/>
   </w:num>
 </w:numbering>
 </file>
@@ -6099,10 +6888,10 @@
     <w:next w:val="Normal"/>
     <w:link w:val="Heading2Char"/>
     <w:qFormat/>
-    <w:rsid w:val="00B3200D"/>
+    <w:rsid w:val="00B06DD1"/>
     <w:pPr>
       <w:numPr>
-        <w:numId w:val="10"/>
+        <w:numId w:val="40"/>
       </w:numPr>
       <w:outlineLvl w:val="1"/>
     </w:pPr>
@@ -6118,20 +6907,14 @@
     <w:uiPriority w:val="9"/>
     <w:unhideWhenUsed/>
     <w:qFormat/>
-    <w:rsid w:val="00B3200D"/>
+    <w:rsid w:val="00B06DD1"/>
     <w:pPr>
       <w:numPr>
         <w:ilvl w:val="1"/>
-        <w:numId w:val="10"/>
+        <w:numId w:val="40"/>
       </w:numPr>
-      <w:ind w:left="1080"/>
       <w:outlineLvl w:val="2"/>
     </w:pPr>
-    <w:rPr>
-      <w:b/>
-      <w:i/>
-      <w:lang w:val="vi-VN"/>
-    </w:rPr>
   </w:style>
   <w:style w:type="paragraph" w:styleId="Heading4">
     <w:name w:val="heading 4"/>
@@ -6255,7 +7038,7 @@
     <w:basedOn w:val="DefaultParagraphFont"/>
     <w:link w:val="Heading2"/>
     <w:qFormat/>
-    <w:rsid w:val="00B3200D"/>
+    <w:rsid w:val="00B06DD1"/>
     <w:rPr>
       <w:b/>
       <w:sz w:val="28"/>
@@ -6267,13 +7050,10 @@
     <w:basedOn w:val="DefaultParagraphFont"/>
     <w:link w:val="Heading3"/>
     <w:uiPriority w:val="9"/>
-    <w:rsid w:val="00B3200D"/>
+    <w:rsid w:val="00B06DD1"/>
     <w:rPr>
-      <w:b/>
-      <w:i/>
       <w:sz w:val="28"/>
       <w:szCs w:val="28"/>
-      <w:lang w:val="vi-VN"/>
     </w:rPr>
   </w:style>
   <w:style w:type="character" w:customStyle="1" w:styleId="InternetLink">
@@ -6933,9 +7713,12 @@
 </file>
 
 <file path=customXml/item1.xml><?xml version="1.0" encoding="utf-8"?>
-<p:properties xmlns:p="http://schemas.microsoft.com/office/2006/metadata/properties" xmlns:xsi="http://www.w3.org/2001/XMLSchema-instance" xmlns:pc="http://schemas.microsoft.com/office/infopath/2007/PartnerControls">
-  <documentManagement/>
-</p:properties>
+<?mso-contentType ?>
+<FormTemplates xmlns="http://schemas.microsoft.com/sharepoint/v3/contenttype/forms">
+  <Display>DocumentLibraryForm</Display>
+  <Edit>DocumentLibraryForm</Edit>
+  <New>DocumentLibraryForm</New>
+</FormTemplates>
 </file>
 
 <file path=customXml/item2.xml><?xml version="1.0" encoding="utf-8"?>
@@ -7053,12 +7836,9 @@
 </file>
 
 <file path=customXml/item3.xml><?xml version="1.0" encoding="utf-8"?>
-<?mso-contentType ?>
-<FormTemplates xmlns="http://schemas.microsoft.com/sharepoint/v3/contenttype/forms">
-  <Display>DocumentLibraryForm</Display>
-  <Edit>DocumentLibraryForm</Edit>
-  <New>DocumentLibraryForm</New>
-</FormTemplates>
+<p:properties xmlns:p="http://schemas.microsoft.com/office/2006/metadata/properties" xmlns:xsi="http://www.w3.org/2001/XMLSchema-instance" xmlns:pc="http://schemas.microsoft.com/office/infopath/2007/PartnerControls">
+  <documentManagement/>
+</p:properties>
 </file>
 
 <file path=customXml/item4.xml><?xml version="1.0" encoding="utf-8"?>
@@ -7066,10 +7846,9 @@
 </file>
 
 <file path=customXml/itemProps1.xml><?xml version="1.0" encoding="utf-8"?>
-<ds:datastoreItem xmlns:ds="http://schemas.openxmlformats.org/officeDocument/2006/customXml" ds:itemID="{333FC788-FA9C-43FF-B21A-235DDD8625B5}">
+<ds:datastoreItem xmlns:ds="http://schemas.openxmlformats.org/officeDocument/2006/customXml" ds:itemID="{5DF4EC82-8B6E-450E-B152-78F6EA115A84}">
   <ds:schemaRefs>
-    <ds:schemaRef ds:uri="http://schemas.microsoft.com/office/2006/metadata/properties"/>
-    <ds:schemaRef ds:uri="http://schemas.microsoft.com/office/infopath/2007/PartnerControls"/>
+    <ds:schemaRef ds:uri="http://schemas.microsoft.com/sharepoint/v3/contenttype/forms"/>
   </ds:schemaRefs>
 </ds:datastoreItem>
 </file>
@@ -7091,15 +7870,16 @@
 </file>
 
 <file path=customXml/itemProps3.xml><?xml version="1.0" encoding="utf-8"?>
-<ds:datastoreItem xmlns:ds="http://schemas.openxmlformats.org/officeDocument/2006/customXml" ds:itemID="{5DF4EC82-8B6E-450E-B152-78F6EA115A84}">
+<ds:datastoreItem xmlns:ds="http://schemas.openxmlformats.org/officeDocument/2006/customXml" ds:itemID="{333FC788-FA9C-43FF-B21A-235DDD8625B5}">
   <ds:schemaRefs>
-    <ds:schemaRef ds:uri="http://schemas.microsoft.com/sharepoint/v3/contenttype/forms"/>
+    <ds:schemaRef ds:uri="http://schemas.microsoft.com/office/2006/metadata/properties"/>
+    <ds:schemaRef ds:uri="http://schemas.microsoft.com/office/infopath/2007/PartnerControls"/>
   </ds:schemaRefs>
 </ds:datastoreItem>
 </file>
 
 <file path=customXml/itemProps4.xml><?xml version="1.0" encoding="utf-8"?>
-<ds:datastoreItem xmlns:ds="http://schemas.openxmlformats.org/officeDocument/2006/customXml" ds:itemID="{048B1CDB-08D0-46FC-8F9C-749B1CAAE5A4}">
+<ds:datastoreItem xmlns:ds="http://schemas.openxmlformats.org/officeDocument/2006/customXml" ds:itemID="{4D7EC46D-5EF9-4F08-8D53-6A576B9FD00B}">
   <ds:schemaRefs>
     <ds:schemaRef ds:uri="http://schemas.openxmlformats.org/officeDocument/2006/bibliography"/>
   </ds:schemaRefs>

</xml_diff>